<commit_message>
I think I've got the SimpleGOB program all sorted and the spike report filled in adequately . . . I think. Gonna put the report on doubtfire and wait for feedback on any defficiencies with the code or the report, particularly the latter. An example report would be nice for some guidance.
</commit_message>
<xml_diff>
--- a/04 - Spike - Goal Oriented Behaviour/Spike Report - Task 4 - Goal Oriented Behaviour.docx
+++ b/04 - Spike - Goal Oriented Behaviour/Spike Report - Task 4 - Goal Oriented Behaviour.docx
@@ -122,6 +122,12 @@
         </w:rPr>
         <w:t>Working code to demonstrate goal-oriented behaviour (GOB) using simple goal insistence (SGI)</w:t>
       </w:r>
+      <w:r>
+        <w:rPr>
+          <w:rStyle w:val="SubtleReference"/>
+        </w:rPr>
+        <w:t>.</w:t>
+      </w:r>
     </w:p>
     <w:p>
       <w:pPr>
@@ -140,6 +146,12 @@
         </w:rPr>
         <w:t>Demonstrations of where SGI does and does not work well</w:t>
       </w:r>
+      <w:r>
+        <w:rPr>
+          <w:rStyle w:val="SubtleReference"/>
+        </w:rPr>
+        <w:t>.</w:t>
+      </w:r>
     </w:p>
     <w:p>
       <w:pPr>
@@ -230,46 +242,31 @@
     <w:p>
       <w:pPr>
         <w:pStyle w:val="ColorfulList-Accent11"/>
-        <w:ind w:left="0"/>
-        <w:rPr>
-          <w:rStyle w:val="SubtleReference"/>
-        </w:rPr>
-      </w:pPr>
-      <w:r>
-        <w:rPr>
-          <w:rStyle w:val="SubtleReference"/>
-        </w:rPr>
-        <w:t>List key tasks likely to help another developer</w:t>
-      </w:r>
-    </w:p>
-    <w:p>
-      <w:pPr>
-        <w:pStyle w:val="ColorfulList-Accent11"/>
-        <w:ind w:left="0"/>
-        <w:rPr>
-          <w:rStyle w:val="SubtleReference"/>
-        </w:rPr>
-      </w:pPr>
-      <w:r>
-        <w:rPr>
-          <w:rStyle w:val="SubtleReference"/>
-        </w:rPr>
-        <w:t>This section should resemble a tutorial – the goal is to allow another coder to reproduce your work following these steps.</w:t>
-      </w:r>
-    </w:p>
-    <w:p>
-      <w:pPr>
-        <w:pStyle w:val="ColorfulList-Accent11"/>
-        <w:ind w:left="0"/>
-        <w:rPr>
-          <w:rStyle w:val="SubtleReference"/>
-        </w:rPr>
-      </w:pPr>
-      <w:r>
-        <w:rPr>
-          <w:rStyle w:val="SubtleReference"/>
-        </w:rPr>
-        <w:t>Eg: (Good)</w:t>
+        <w:numPr>
+          <w:ilvl w:val="0"/>
+          <w:numId w:val="1"/>
+        </w:numPr>
+        <w:rPr>
+          <w:rStyle w:val="SubtleReference"/>
+        </w:rPr>
+      </w:pPr>
+      <w:r>
+        <w:rPr>
+          <w:rStyle w:val="SubtleReference"/>
+        </w:rPr>
+        <w:t xml:space="preserve"> </w:t>
+      </w:r>
+      <w:r>
+        <w:rPr>
+          <w:rStyle w:val="SubtleReference"/>
+        </w:rPr>
+        <w:t>(If Visual Studio is not already installed) download and install Visual Studio with python3 compatible packages</w:t>
+      </w:r>
+      <w:r>
+        <w:rPr>
+          <w:rStyle w:val="SubtleReference"/>
+        </w:rPr>
+        <w:t>.</w:t>
       </w:r>
     </w:p>
     <w:p>
@@ -287,7 +284,49 @@
         <w:rPr>
           <w:rStyle w:val="SubtleReference"/>
         </w:rPr>
-        <w:t>Download and install Visual Studio</w:t>
+        <w:t xml:space="preserve">Create </w:t>
+      </w:r>
+      <w:r>
+        <w:rPr>
+          <w:rStyle w:val="SubtleReference"/>
+        </w:rPr>
+        <w:t xml:space="preserve">a </w:t>
+      </w:r>
+      <w:r>
+        <w:rPr>
+          <w:rStyle w:val="SubtleReference"/>
+        </w:rPr>
+        <w:t>python3 project</w:t>
+      </w:r>
+      <w:r>
+        <w:rPr>
+          <w:rStyle w:val="SubtleReference"/>
+        </w:rPr>
+        <w:t xml:space="preserve"> in Visual Studio</w:t>
+      </w:r>
+      <w:r>
+        <w:rPr>
+          <w:rStyle w:val="SubtleReference"/>
+        </w:rPr>
+        <w:t xml:space="preserve"> and copy </w:t>
+      </w:r>
+      <w:r>
+        <w:rPr>
+          <w:rStyle w:val="SubtleReference"/>
+        </w:rPr>
+        <w:t xml:space="preserve">the </w:t>
+      </w:r>
+      <w:r>
+        <w:rPr>
+          <w:rStyle w:val="SubtleReference"/>
+        </w:rPr>
+        <w:t xml:space="preserve">sample code into </w:t>
+      </w:r>
+      <w:r>
+        <w:rPr>
+          <w:rStyle w:val="SubtleReference"/>
+        </w:rPr>
+        <w:t>it.</w:t>
       </w:r>
     </w:p>
     <w:p>
@@ -305,10 +344,8 @@
         <w:rPr>
           <w:rStyle w:val="SubtleReference"/>
         </w:rPr>
-        <w:t>Download and install DirectX</w:t>
-      </w:r>
-      <w:bookmarkStart w:id="0" w:name="_GoBack"/>
-      <w:bookmarkEnd w:id="0"/>
+        <w:t>Read the sample code to get a gist of what’s going on, noting comments denoting missing functionality (don’t implement said functionality yet).</w:t>
+      </w:r>
     </w:p>
     <w:p>
       <w:pPr>
@@ -325,7 +362,25 @@
         <w:rPr>
           <w:rStyle w:val="SubtleReference"/>
         </w:rPr>
-        <w:t>Configure VS Project File to point to the DX lib folder</w:t>
+        <w:t xml:space="preserve">Compile and run project to see what happens when running the </w:t>
+      </w:r>
+      <w:r>
+        <w:rPr>
+          <w:rStyle w:val="SubtleReference"/>
+        </w:rPr>
+        <w:t xml:space="preserve">unaltered </w:t>
+      </w:r>
+      <w:r>
+        <w:rPr>
+          <w:rStyle w:val="SubtleReference"/>
+        </w:rPr>
+        <w:t>sample code</w:t>
+      </w:r>
+      <w:r>
+        <w:rPr>
+          <w:rStyle w:val="SubtleReference"/>
+        </w:rPr>
+        <w:t>.</w:t>
       </w:r>
     </w:p>
     <w:p>
@@ -343,22 +398,25 @@
         <w:rPr>
           <w:rStyle w:val="SubtleReference"/>
         </w:rPr>
-        <w:t>Compile sample code</w:t>
-      </w:r>
-    </w:p>
-    <w:p>
-      <w:pPr>
-        <w:pStyle w:val="ColorfulList-Accent11"/>
-        <w:ind w:left="0"/>
-        <w:rPr>
-          <w:rStyle w:val="SubtleReference"/>
-        </w:rPr>
-      </w:pPr>
-      <w:r>
-        <w:rPr>
-          <w:rStyle w:val="SubtleReference"/>
-        </w:rPr>
-        <w:t>Not: (Bad)</w:t>
+        <w:t>If the code breaks, fix the errors</w:t>
+      </w:r>
+      <w:r>
+        <w:rPr>
+          <w:rStyle w:val="SubtleReference"/>
+        </w:rPr>
+        <w:t>, re-compile</w:t>
+      </w:r>
+      <w:r>
+        <w:rPr>
+          <w:rStyle w:val="SubtleReference"/>
+        </w:rPr>
+        <w:t xml:space="preserve"> and re-run it</w:t>
+      </w:r>
+      <w:r>
+        <w:rPr>
+          <w:rStyle w:val="SubtleReference"/>
+        </w:rPr>
+        <w:t>.</w:t>
       </w:r>
     </w:p>
     <w:p>
@@ -376,7 +434,13 @@
         <w:rPr>
           <w:rStyle w:val="SubtleReference"/>
         </w:rPr>
-        <w:t>Read the source code</w:t>
+        <w:t>Look for comments denoting missing functionality</w:t>
+      </w:r>
+      <w:r>
+        <w:rPr>
+          <w:rStyle w:val="SubtleReference"/>
+        </w:rPr>
+        <w:t>. Pick one, and fill in the blanks.</w:t>
       </w:r>
     </w:p>
     <w:p>
@@ -394,7 +458,7 @@
         <w:rPr>
           <w:rStyle w:val="SubtleReference"/>
         </w:rPr>
-        <w:t>I had some trouble with SDL, so I spent a couple of weeks doing other spikes</w:t>
+        <w:t>Re-compile the project and run it again. If it breaks or does not work as intended, edit and re-run the code until it works as intended.</w:t>
       </w:r>
     </w:p>
     <w:p>
@@ -412,7 +476,48 @@
         <w:rPr>
           <w:rStyle w:val="SubtleReference"/>
         </w:rPr>
-        <w:t>Run code</w:t>
+        <w:t>Find other missing functionality and repeat.</w:t>
+      </w:r>
+    </w:p>
+    <w:p>
+      <w:pPr>
+        <w:pStyle w:val="ColorfulList-Accent11"/>
+        <w:ind w:left="0"/>
+        <w:rPr>
+          <w:color w:val="5A5A5A" w:themeColor="text1" w:themeTint="A5"/>
+          <w:sz w:val="28"/>
+          <w:szCs w:val="28"/>
+        </w:rPr>
+      </w:pPr>
+    </w:p>
+    <w:p>
+      <w:pPr>
+        <w:rPr>
+          <w:b/>
+          <w:sz w:val="24"/>
+        </w:rPr>
+      </w:pPr>
+      <w:r>
+        <w:rPr>
+          <w:b/>
+          <w:sz w:val="24"/>
+        </w:rPr>
+        <w:t>What we found out:</w:t>
+      </w:r>
+    </w:p>
+    <w:p>
+      <w:pPr>
+        <w:pStyle w:val="ColorfulList-Accent11"/>
+        <w:ind w:left="0"/>
+        <w:rPr>
+          <w:rStyle w:val="SubtleReference"/>
+        </w:rPr>
+      </w:pPr>
+      <w:r>
+        <w:rPr>
+          <w:rStyle w:val="SubtleReference"/>
+        </w:rPr>
+        <w:t>If the intention of the code provided to students was that we should modify it to address all the additional functionality listed in comments and have the program reach a “Done” state:</w:t>
       </w:r>
     </w:p>
     <w:p>
@@ -430,138 +535,7 @@
         <w:rPr>
           <w:rStyle w:val="SubtleReference"/>
         </w:rPr>
-        <w:t>Write Spike Report</w:t>
-      </w:r>
-    </w:p>
-    <w:p>
-      <w:pPr>
-        <w:pStyle w:val="ColorfulList-Accent11"/>
-        <w:ind w:left="0"/>
-        <w:rPr>
-          <w:color w:val="5A5A5A" w:themeColor="text1" w:themeTint="A5"/>
-          <w:sz w:val="28"/>
-          <w:szCs w:val="28"/>
-        </w:rPr>
-      </w:pPr>
-    </w:p>
-    <w:p>
-      <w:pPr>
-        <w:rPr>
-          <w:b/>
-          <w:sz w:val="24"/>
-        </w:rPr>
-      </w:pPr>
-      <w:r>
-        <w:rPr>
-          <w:b/>
-          <w:sz w:val="24"/>
-        </w:rPr>
-        <w:t>What we found out:</w:t>
-      </w:r>
-    </w:p>
-    <w:p>
-      <w:pPr>
-        <w:pStyle w:val="ColorfulList-Accent11"/>
-        <w:ind w:left="0"/>
-        <w:rPr>
-          <w:rStyle w:val="SubtleReference"/>
-        </w:rPr>
-      </w:pPr>
-      <w:r>
-        <w:rPr>
-          <w:rStyle w:val="SubtleReference"/>
-        </w:rPr>
-        <w:t>Describe</w:t>
-      </w:r>
-      <w:r>
-        <w:rPr>
-          <w:rStyle w:val="SubtleReference"/>
-        </w:rPr>
-        <w:t xml:space="preserve"> the outcomes, and how they relate to the spike topic</w:t>
-      </w:r>
-      <w:r>
-        <w:rPr>
-          <w:rStyle w:val="SubtleReference"/>
-        </w:rPr>
-        <w:t xml:space="preserve"> + graphs/screenshots/out</w:t>
-      </w:r>
-      <w:r>
-        <w:rPr>
-          <w:rStyle w:val="SubtleReference"/>
-        </w:rPr>
-        <w:t>puts</w:t>
-      </w:r>
-      <w:r>
-        <w:rPr>
-          <w:rStyle w:val="SubtleReference"/>
-        </w:rPr>
-        <w:t xml:space="preserve"> as needed</w:t>
-      </w:r>
-    </w:p>
-    <w:p>
-      <w:pPr>
-        <w:rPr>
-          <w:rStyle w:val="SubtleReference"/>
-        </w:rPr>
-      </w:pPr>
-    </w:p>
-    <w:p>
-      <w:pPr>
-        <w:rPr>
-          <w:b/>
-          <w:sz w:val="24"/>
-        </w:rPr>
-      </w:pPr>
-      <w:r>
-        <w:rPr>
-          <w:b/>
-          <w:sz w:val="24"/>
-        </w:rPr>
-        <w:t xml:space="preserve">Open issues/risks </w:t>
-      </w:r>
-      <w:r>
-        <w:rPr>
-          <w:color w:val="FF0000"/>
-          <w:sz w:val="24"/>
-        </w:rPr>
-        <w:t xml:space="preserve">[Optional – </w:t>
-      </w:r>
-      <w:r>
-        <w:rPr>
-          <w:b/>
-          <w:color w:val="FF0000"/>
-          <w:sz w:val="24"/>
-        </w:rPr>
-        <w:t>remove</w:t>
-      </w:r>
-      <w:r>
-        <w:rPr>
-          <w:color w:val="FF0000"/>
-          <w:sz w:val="24"/>
-        </w:rPr>
-        <w:t xml:space="preserve"> heading/section if not used!]</w:t>
-      </w:r>
-      <w:r>
-        <w:rPr>
-          <w:b/>
-          <w:sz w:val="24"/>
-        </w:rPr>
-        <w:t>:</w:t>
-      </w:r>
-    </w:p>
-    <w:p>
-      <w:pPr>
-        <w:pStyle w:val="ColorfulList-Accent11"/>
-        <w:ind w:left="0"/>
-        <w:rPr>
-          <w:rStyle w:val="SubtleReference"/>
-        </w:rPr>
-      </w:pPr>
-      <w:r>
-        <w:rPr>
-          <w:rStyle w:val="SubtleReference"/>
-        </w:rPr>
-        <w:t xml:space="preserve">List out the issues and risks that you have been unable to resolve at the end of the spike. You may have uncovered a whole range of new risks as well. </w:t>
+        <w:t>When only one value needed to be evaluated (the effect on the goal being worked towards), the program worked perfectly fine and reached a “Done” state within a few loops.</w:t>
       </w:r>
     </w:p>
     <w:p>
@@ -579,58 +553,50 @@
         <w:rPr>
           <w:rStyle w:val="SubtleReference"/>
         </w:rPr>
-        <w:t>eg. Risk xyz (new)</w:t>
-      </w:r>
-    </w:p>
-    <w:p>
-      <w:pPr>
-        <w:rPr>
-          <w:rStyle w:val="SubtleReference"/>
-        </w:rPr>
-      </w:pPr>
-    </w:p>
-    <w:p>
-      <w:pPr>
-        <w:rPr>
-          <w:b/>
-          <w:sz w:val="24"/>
-        </w:rPr>
-      </w:pPr>
-      <w:r>
-        <w:rPr>
-          <w:b/>
-          <w:sz w:val="24"/>
-        </w:rPr>
-        <w:t xml:space="preserve">Recommendations </w:t>
-      </w:r>
-      <w:r>
-        <w:rPr>
-          <w:color w:val="FF0000"/>
-          <w:sz w:val="24"/>
-        </w:rPr>
-        <w:t xml:space="preserve">[Optional – </w:t>
-      </w:r>
-      <w:r>
-        <w:rPr>
-          <w:b/>
-          <w:color w:val="FF0000"/>
-          <w:sz w:val="24"/>
-        </w:rPr>
-        <w:t>remove</w:t>
-      </w:r>
-      <w:r>
-        <w:rPr>
-          <w:color w:val="FF0000"/>
-          <w:sz w:val="24"/>
-        </w:rPr>
-        <w:t xml:space="preserve"> heading/section if not used!]</w:t>
-      </w:r>
-      <w:r>
-        <w:rPr>
-          <w:b/>
-          <w:sz w:val="24"/>
-        </w:rPr>
-        <w:t>:</w:t>
+        <w:t xml:space="preserve">When evaluating the intended effect </w:t>
+      </w:r>
+      <w:r>
+        <w:rPr>
+          <w:rStyle w:val="SubtleReference"/>
+          <w:i/>
+        </w:rPr>
+        <w:t>and</w:t>
+      </w:r>
+      <w:r>
+        <w:rPr>
+          <w:rStyle w:val="SubtleReference"/>
+        </w:rPr>
+        <w:t xml:space="preserve"> side effects</w:t>
+      </w:r>
+      <w:r>
+        <w:rPr>
+          <w:rStyle w:val="SubtleReference"/>
+        </w:rPr>
+        <w:t xml:space="preserve"> of an action</w:t>
+      </w:r>
+      <w:r>
+        <w:rPr>
+          <w:rStyle w:val="SubtleReference"/>
+        </w:rPr>
+        <w:t>,</w:t>
+      </w:r>
+      <w:r>
+        <w:rPr>
+          <w:rStyle w:val="SubtleReference"/>
+        </w:rPr>
+        <w:t xml:space="preserve"> </w:t>
+      </w:r>
+      <w:r>
+        <w:rPr>
+          <w:rStyle w:val="SubtleReference"/>
+        </w:rPr>
+        <w:t>it was dependent on the magnitude of all the effects of the actions as to whether the program got stuck in a loop where reducing one goal to 0 required the other goal to be addressed, and so on.</w:t>
+      </w:r>
+      <w:r>
+        <w:rPr>
+          <w:rStyle w:val="SubtleReference"/>
+        </w:rPr>
+        <w:t xml:space="preserve"> </w:t>
       </w:r>
     </w:p>
     <w:p>
@@ -641,36 +607,8 @@
           <w:rStyle w:val="SubtleReference"/>
         </w:rPr>
       </w:pPr>
-      <w:r>
-        <w:rPr>
-          <w:rStyle w:val="SubtleReference"/>
-        </w:rPr>
-        <w:t xml:space="preserve">Often based on any open issues/risks </w:t>
-      </w:r>
-      <w:r>
-        <w:rPr>
-          <w:rStyle w:val="SubtleReference"/>
-        </w:rPr>
-        <w:t>i</w:t>
-      </w:r>
-      <w:r>
-        <w:rPr>
-          <w:rStyle w:val="SubtleReference"/>
-        </w:rPr>
-        <w:t xml:space="preserve">dentified. You may state that another spike is required to resolve new issues identified (or) indicate that this spike has increased </w:t>
-      </w:r>
-      <w:r>
-        <w:rPr>
-          <w:rStyle w:val="SubtleReference"/>
-        </w:rPr>
-        <w:t>your</w:t>
-      </w:r>
-      <w:r>
-        <w:rPr>
-          <w:rStyle w:val="SubtleReference"/>
-        </w:rPr>
-        <w:t xml:space="preserve"> confidence in XYZ and should move on.</w:t>
-      </w:r>
+      <w:bookmarkStart w:id="0" w:name="_GoBack"/>
+      <w:bookmarkEnd w:id="0"/>
     </w:p>
     <w:sectPr>
       <w:headerReference w:type="default" r:id="rId7"/>

</xml_diff>

<commit_message>
Building up ComplexTactical's event detection of enemy fleets. Just need to finish its logic for handling them, and make sure it works, and then collect data for the report.
</commit_message>
<xml_diff>
--- a/04 - Spike - Goal Oriented Behaviour/Spike Report - Task 4 - Goal Oriented Behaviour.docx
+++ b/04 - Spike - Goal Oriented Behaviour/Spike Report - Task 4 - Goal Oriented Behaviour.docx
@@ -226,36 +226,88 @@
       </w:r>
     </w:p>
     <w:p>
-      <w:r>
-        <w:br w:type="page"/>
-      </w:r>
-    </w:p>
-    <w:p>
       <w:pPr>
         <w:pStyle w:val="Heading1"/>
       </w:pPr>
       <w:r>
-        <w:lastRenderedPageBreak/>
-        <w:t xml:space="preserve">Procedural </w:t>
-      </w:r>
-      <w:r>
-        <w:t>Code Added / Edited</w:t>
-      </w:r>
-    </w:p>
-    <w:p>
+        <w:rPr>
+          <w:rFonts w:asciiTheme="minorHAnsi" w:hAnsiTheme="minorHAnsi" w:cstheme="minorHAnsi"/>
+          <w:noProof/>
+          <w:color w:val="auto"/>
+          <w:sz w:val="22"/>
+          <w:szCs w:val="22"/>
+        </w:rPr>
+        <w:drawing>
+          <wp:anchor distT="0" distB="0" distL="114300" distR="114300" simplePos="0" relativeHeight="251663360" behindDoc="0" locked="0" layoutInCell="1" allowOverlap="1" wp14:anchorId="7D7D1D65" wp14:editId="63B68D95">
+            <wp:simplePos x="0" y="0"/>
+            <wp:positionH relativeFrom="column">
+              <wp:posOffset>2562860</wp:posOffset>
+            </wp:positionH>
+            <wp:positionV relativeFrom="paragraph">
+              <wp:posOffset>513080</wp:posOffset>
+            </wp:positionV>
+            <wp:extent cx="3816350" cy="1068705"/>
+            <wp:effectExtent l="0" t="0" r="0" b="0"/>
+            <wp:wrapTight wrapText="bothSides">
+              <wp:wrapPolygon edited="0">
+                <wp:start x="0" y="0"/>
+                <wp:lineTo x="0" y="21176"/>
+                <wp:lineTo x="21456" y="21176"/>
+                <wp:lineTo x="21456" y="0"/>
+                <wp:lineTo x="0" y="0"/>
+              </wp:wrapPolygon>
+            </wp:wrapTight>
+            <wp:docPr id="5" name="Picture 5"/>
+            <wp:cNvGraphicFramePr>
+              <a:graphicFrameLocks xmlns:a="http://schemas.openxmlformats.org/drawingml/2006/main" noChangeAspect="1"/>
+            </wp:cNvGraphicFramePr>
+            <a:graphic xmlns:a="http://schemas.openxmlformats.org/drawingml/2006/main">
+              <a:graphicData uri="http://schemas.openxmlformats.org/drawingml/2006/picture">
+                <pic:pic xmlns:pic="http://schemas.openxmlformats.org/drawingml/2006/picture">
+                  <pic:nvPicPr>
+                    <pic:cNvPr id="1" name=""/>
+                    <pic:cNvPicPr/>
+                  </pic:nvPicPr>
+                  <pic:blipFill>
+                    <a:blip r:embed="rId5"/>
+                    <a:stretch>
+                      <a:fillRect/>
+                    </a:stretch>
+                  </pic:blipFill>
+                  <pic:spPr>
+                    <a:xfrm>
+                      <a:off x="0" y="0"/>
+                      <a:ext cx="3816350" cy="1068705"/>
+                    </a:xfrm>
+                    <a:prstGeom prst="rect">
+                      <a:avLst/>
+                    </a:prstGeom>
+                  </pic:spPr>
+                </pic:pic>
+              </a:graphicData>
+            </a:graphic>
+            <wp14:sizeRelH relativeFrom="margin">
+              <wp14:pctWidth>0</wp14:pctWidth>
+            </wp14:sizeRelH>
+            <wp14:sizeRelV relativeFrom="margin">
+              <wp14:pctHeight>0</wp14:pctHeight>
+            </wp14:sizeRelV>
+          </wp:anchor>
+        </w:drawing>
+      </w:r>
       <w:r>
         <w:rPr>
           <w:rFonts w:cstheme="minorHAnsi"/>
           <w:noProof/>
         </w:rPr>
         <w:drawing>
-          <wp:anchor distT="0" distB="0" distL="114300" distR="114300" simplePos="0" relativeHeight="251662336" behindDoc="0" locked="0" layoutInCell="1" allowOverlap="1" wp14:anchorId="762145C1" wp14:editId="0DB97ECB">
+          <wp:anchor distT="0" distB="0" distL="114300" distR="114300" simplePos="0" relativeHeight="251662336" behindDoc="0" locked="0" layoutInCell="1" allowOverlap="1" wp14:anchorId="762145C1" wp14:editId="02791D9B">
             <wp:simplePos x="0" y="0"/>
             <wp:positionH relativeFrom="column">
-              <wp:posOffset>2821940</wp:posOffset>
+              <wp:posOffset>-465455</wp:posOffset>
             </wp:positionH>
             <wp:positionV relativeFrom="paragraph">
-              <wp:posOffset>102870</wp:posOffset>
+              <wp:posOffset>513080</wp:posOffset>
             </wp:positionV>
             <wp:extent cx="2830195" cy="937895"/>
             <wp:effectExtent l="0" t="0" r="8255" b="0"/>
@@ -280,7 +332,7 @@
                     <pic:cNvPicPr/>
                   </pic:nvPicPr>
                   <pic:blipFill>
-                    <a:blip r:embed="rId5"/>
+                    <a:blip r:embed="rId6"/>
                     <a:stretch>
                       <a:fillRect/>
                     </a:stretch>
@@ -308,179 +360,18 @@
       </w:r>
       <w:r>
         <w:rPr>
-          <w:rFonts w:cstheme="minorHAnsi"/>
-          <w:noProof/>
-        </w:rPr>
-        <w:drawing>
-          <wp:anchor distT="0" distB="0" distL="114300" distR="114300" simplePos="0" relativeHeight="251661312" behindDoc="0" locked="0" layoutInCell="1" allowOverlap="1" wp14:anchorId="31E024B8" wp14:editId="3CE07721">
-            <wp:simplePos x="0" y="0"/>
-            <wp:positionH relativeFrom="column">
-              <wp:posOffset>-12700</wp:posOffset>
-            </wp:positionH>
-            <wp:positionV relativeFrom="paragraph">
-              <wp:posOffset>106680</wp:posOffset>
-            </wp:positionV>
-            <wp:extent cx="2372995" cy="937895"/>
-            <wp:effectExtent l="0" t="0" r="8255" b="0"/>
-            <wp:wrapTight wrapText="bothSides">
-              <wp:wrapPolygon edited="0">
-                <wp:start x="0" y="0"/>
-                <wp:lineTo x="0" y="21059"/>
-                <wp:lineTo x="21502" y="21059"/>
-                <wp:lineTo x="21502" y="0"/>
-                <wp:lineTo x="0" y="0"/>
-              </wp:wrapPolygon>
-            </wp:wrapTight>
-            <wp:docPr id="1" name="Picture 1"/>
-            <wp:cNvGraphicFramePr>
-              <a:graphicFrameLocks xmlns:a="http://schemas.openxmlformats.org/drawingml/2006/main" noChangeAspect="1"/>
-            </wp:cNvGraphicFramePr>
-            <a:graphic xmlns:a="http://schemas.openxmlformats.org/drawingml/2006/main">
-              <a:graphicData uri="http://schemas.openxmlformats.org/drawingml/2006/picture">
-                <pic:pic xmlns:pic="http://schemas.openxmlformats.org/drawingml/2006/picture">
-                  <pic:nvPicPr>
-                    <pic:cNvPr id="1" name=""/>
-                    <pic:cNvPicPr/>
-                  </pic:nvPicPr>
-                  <pic:blipFill>
-                    <a:blip r:embed="rId6"/>
-                    <a:stretch>
-                      <a:fillRect/>
-                    </a:stretch>
-                  </pic:blipFill>
-                  <pic:spPr>
-                    <a:xfrm>
-                      <a:off x="0" y="0"/>
-                      <a:ext cx="2372995" cy="937895"/>
-                    </a:xfrm>
-                    <a:prstGeom prst="rect">
-                      <a:avLst/>
-                    </a:prstGeom>
-                  </pic:spPr>
-                </pic:pic>
-              </a:graphicData>
-            </a:graphic>
-            <wp14:sizeRelH relativeFrom="margin">
-              <wp14:pctWidth>0</wp14:pctWidth>
-            </wp14:sizeRelH>
-            <wp14:sizeRelV relativeFrom="margin">
-              <wp14:pctHeight>0</wp14:pctHeight>
-            </wp14:sizeRelV>
-          </wp:anchor>
-        </w:drawing>
-      </w:r>
-    </w:p>
-    <w:p/>
-    <w:p>
-      <w:r>
-        <w:rPr>
           <w:noProof/>
         </w:rPr>
         <mc:AlternateContent>
           <mc:Choice Requires="wps">
             <w:drawing>
-              <wp:anchor distT="0" distB="0" distL="114300" distR="114300" simplePos="0" relativeHeight="251669504" behindDoc="0" locked="0" layoutInCell="1" allowOverlap="1" wp14:anchorId="2AB961C6" wp14:editId="77E06217">
+              <wp:anchor distT="0" distB="0" distL="114300" distR="114300" simplePos="0" relativeHeight="251674624" behindDoc="1" locked="0" layoutInCell="1" allowOverlap="1" wp14:anchorId="6605B5BB" wp14:editId="7B717056">
                 <wp:simplePos x="0" y="0"/>
                 <wp:positionH relativeFrom="column">
-                  <wp:posOffset>2414270</wp:posOffset>
+                  <wp:posOffset>-469265</wp:posOffset>
                 </wp:positionH>
                 <wp:positionV relativeFrom="paragraph">
-                  <wp:posOffset>29210</wp:posOffset>
-                </wp:positionV>
-                <wp:extent cx="346075" cy="278130"/>
-                <wp:effectExtent l="0" t="19050" r="34925" b="45720"/>
-                <wp:wrapNone/>
-                <wp:docPr id="9" name="Arrow: Right 9"/>
-                <wp:cNvGraphicFramePr/>
-                <a:graphic xmlns:a="http://schemas.openxmlformats.org/drawingml/2006/main">
-                  <a:graphicData uri="http://schemas.microsoft.com/office/word/2010/wordprocessingShape">
-                    <wps:wsp>
-                      <wps:cNvSpPr/>
-                      <wps:spPr>
-                        <a:xfrm>
-                          <a:off x="0" y="0"/>
-                          <a:ext cx="346075" cy="278130"/>
-                        </a:xfrm>
-                        <a:prstGeom prst="rightArrow">
-                          <a:avLst/>
-                        </a:prstGeom>
-                        <a:solidFill>
-                          <a:schemeClr val="bg1"/>
-                        </a:solidFill>
-                        <a:ln>
-                          <a:solidFill>
-                            <a:schemeClr val="tx1"/>
-                          </a:solidFill>
-                        </a:ln>
-                      </wps:spPr>
-                      <wps:style>
-                        <a:lnRef idx="2">
-                          <a:schemeClr val="accent1">
-                            <a:shade val="50000"/>
-                          </a:schemeClr>
-                        </a:lnRef>
-                        <a:fillRef idx="1">
-                          <a:schemeClr val="accent1"/>
-                        </a:fillRef>
-                        <a:effectRef idx="0">
-                          <a:schemeClr val="accent1"/>
-                        </a:effectRef>
-                        <a:fontRef idx="minor">
-                          <a:schemeClr val="lt1"/>
-                        </a:fontRef>
-                      </wps:style>
-                      <wps:bodyPr rot="0" spcFirstLastPara="0" vertOverflow="overflow" horzOverflow="overflow" vert="horz" wrap="square" lIns="91440" tIns="45720" rIns="91440" bIns="45720" numCol="1" spcCol="0" rtlCol="0" fromWordArt="0" anchor="ctr" anchorCtr="0" forceAA="0" compatLnSpc="1">
-                        <a:prstTxWarp prst="textNoShape">
-                          <a:avLst/>
-                        </a:prstTxWarp>
-                        <a:noAutofit/>
-                      </wps:bodyPr>
-                    </wps:wsp>
-                  </a:graphicData>
-                </a:graphic>
-              </wp:anchor>
-            </w:drawing>
-          </mc:Choice>
-          <mc:Fallback>
-            <w:pict>
-              <v:shapetype w14:anchorId="4D116229" id="_x0000_t13" coordsize="21600,21600" o:spt="13" adj="16200,5400" path="m@0,l@0@1,0@1,0@2@0@2@0,21600,21600,10800xe">
-                <v:stroke joinstyle="miter"/>
-                <v:formulas>
-                  <v:f eqn="val #0"/>
-                  <v:f eqn="val #1"/>
-                  <v:f eqn="sum height 0 #1"/>
-                  <v:f eqn="sum 10800 0 #1"/>
-                  <v:f eqn="sum width 0 #0"/>
-                  <v:f eqn="prod @4 @3 10800"/>
-                  <v:f eqn="sum width 0 @5"/>
-                </v:formulas>
-                <v:path o:connecttype="custom" o:connectlocs="@0,0;0,10800;@0,21600;21600,10800" o:connectangles="270,180,90,0" textboxrect="0,@1,@6,@2"/>
-                <v:handles>
-                  <v:h position="#0,#1" xrange="0,21600" yrange="0,10800"/>
-                </v:handles>
-              </v:shapetype>
-              <v:shape id="Arrow: Right 9" o:spid="_x0000_s1026" type="#_x0000_t13" style="position:absolute;margin-left:190.1pt;margin-top:2.3pt;width:27.25pt;height:21.9pt;z-index:251669504;visibility:visible;mso-wrap-style:square;mso-wrap-distance-left:9pt;mso-wrap-distance-top:0;mso-wrap-distance-right:9pt;mso-wrap-distance-bottom:0;mso-position-horizontal:absolute;mso-position-horizontal-relative:text;mso-position-vertical:absolute;mso-position-vertical-relative:text;v-text-anchor:middle" o:gfxdata="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" adj="12920" fillcolor="white [3212]" strokecolor="black [3213]" strokeweight="1pt"/>
-            </w:pict>
-          </mc:Fallback>
-        </mc:AlternateContent>
-      </w:r>
-    </w:p>
-    <w:p/>
-    <w:p>
-      <w:r>
-        <w:rPr>
-          <w:noProof/>
-        </w:rPr>
-        <mc:AlternateContent>
-          <mc:Choice Requires="wps">
-            <w:drawing>
-              <wp:anchor distT="0" distB="0" distL="114300" distR="114300" simplePos="0" relativeHeight="251674624" behindDoc="1" locked="0" layoutInCell="1" allowOverlap="1" wp14:anchorId="6605B5BB" wp14:editId="761FF5DA">
-                <wp:simplePos x="0" y="0"/>
-                <wp:positionH relativeFrom="column">
-                  <wp:posOffset>73660</wp:posOffset>
-                </wp:positionH>
-                <wp:positionV relativeFrom="paragraph">
-                  <wp:posOffset>330835</wp:posOffset>
+                  <wp:posOffset>1454785</wp:posOffset>
                 </wp:positionV>
                 <wp:extent cx="2830195" cy="166370"/>
                 <wp:effectExtent l="0" t="0" r="8255" b="5080"/>
@@ -531,7 +422,13 @@
                               <w:t>1</w:t>
                             </w:r>
                             <w:r>
-                              <w:t>: Adding side effects to each action listed.</w:t>
+                              <w:t>: Add</w:t>
+                            </w:r>
+                            <w:r>
+                              <w:t>ed</w:t>
+                            </w:r>
+                            <w:r>
+                              <w:t xml:space="preserve"> side effects to each action listed.</w:t>
                             </w:r>
                           </w:p>
                         </w:txbxContent>
@@ -557,7 +454,7 @@
                 <v:stroke joinstyle="miter"/>
                 <v:path gradientshapeok="t" o:connecttype="rect"/>
               </v:shapetype>
-              <v:shape id="Text Box 14" o:spid="_x0000_s1026" type="#_x0000_t202" style="position:absolute;left:0;text-align:left;margin-left:5.8pt;margin-top:26.05pt;width:222.85pt;height:13.1pt;z-index:-251641856;visibility:visible;mso-wrap-style:square;mso-height-percent:0;mso-wrap-distance-left:9pt;mso-wrap-distance-top:0;mso-wrap-distance-right:9pt;mso-wrap-distance-bottom:0;mso-position-horizontal:absolute;mso-position-horizontal-relative:text;mso-position-vertical:absolute;mso-position-vertical-relative:text;mso-height-percent:0;mso-height-relative:margin;v-text-anchor:top" o:gfxdata="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" stroked="f">
+              <v:shape id="Text Box 14" o:spid="_x0000_s1026" type="#_x0000_t202" style="position:absolute;left:0;text-align:left;margin-left:-36.95pt;margin-top:114.55pt;width:222.85pt;height:13.1pt;z-index:-251641856;visibility:visible;mso-wrap-style:square;mso-height-percent:0;mso-wrap-distance-left:9pt;mso-wrap-distance-top:0;mso-wrap-distance-right:9pt;mso-wrap-distance-bottom:0;mso-position-horizontal:absolute;mso-position-horizontal-relative:text;mso-position-vertical:absolute;mso-position-vertical-relative:text;mso-height-percent:0;mso-height-relative:margin;v-text-anchor:top" o:gfxdata="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" stroked="f">
                 <v:textbox inset="0,0,0,0">
                   <w:txbxContent>
                     <w:p>
@@ -575,7 +472,13 @@
                         <w:t>1</w:t>
                       </w:r>
                       <w:r>
-                        <w:t>: Adding side effects to each action listed.</w:t>
+                        <w:t>: Add</w:t>
+                      </w:r>
+                      <w:r>
+                        <w:t>ed</w:t>
+                      </w:r>
+                      <w:r>
+                        <w:t xml:space="preserve"> side effects to each action listed.</w:t>
                       </w:r>
                     </w:p>
                   </w:txbxContent>
@@ -586,149 +489,14 @@
           </mc:Fallback>
         </mc:AlternateContent>
       </w:r>
-    </w:p>
-    <w:p/>
-    <w:p/>
-    <w:p/>
-    <w:p/>
-    <w:p/>
-    <w:p/>
-    <w:p>
-      <w:pPr>
-        <w:pStyle w:val="Heading1"/>
-      </w:pPr>
-      <w:r>
-        <w:rPr>
-          <w:rFonts w:asciiTheme="minorHAnsi" w:hAnsiTheme="minorHAnsi" w:cstheme="minorHAnsi"/>
-          <w:noProof/>
-          <w:color w:val="auto"/>
-          <w:sz w:val="22"/>
-          <w:szCs w:val="22"/>
-        </w:rPr>
-        <w:drawing>
-          <wp:anchor distT="0" distB="0" distL="114300" distR="114300" simplePos="0" relativeHeight="251663360" behindDoc="0" locked="0" layoutInCell="1" allowOverlap="1" wp14:anchorId="7D7D1D65" wp14:editId="305C142E">
-            <wp:simplePos x="0" y="0"/>
-            <wp:positionH relativeFrom="column">
-              <wp:posOffset>781685</wp:posOffset>
-            </wp:positionH>
-            <wp:positionV relativeFrom="paragraph">
-              <wp:posOffset>1125855</wp:posOffset>
-            </wp:positionV>
-            <wp:extent cx="3816350" cy="1068705"/>
-            <wp:effectExtent l="0" t="0" r="0" b="0"/>
-            <wp:wrapTight wrapText="bothSides">
-              <wp:wrapPolygon edited="0">
-                <wp:start x="0" y="0"/>
-                <wp:lineTo x="0" y="21176"/>
-                <wp:lineTo x="21456" y="21176"/>
-                <wp:lineTo x="21456" y="0"/>
-                <wp:lineTo x="0" y="0"/>
-              </wp:wrapPolygon>
-            </wp:wrapTight>
-            <wp:docPr id="5" name="Picture 5"/>
-            <wp:cNvGraphicFramePr>
-              <a:graphicFrameLocks xmlns:a="http://schemas.openxmlformats.org/drawingml/2006/main" noChangeAspect="1"/>
-            </wp:cNvGraphicFramePr>
-            <a:graphic xmlns:a="http://schemas.openxmlformats.org/drawingml/2006/main">
-              <a:graphicData uri="http://schemas.openxmlformats.org/drawingml/2006/picture">
-                <pic:pic xmlns:pic="http://schemas.openxmlformats.org/drawingml/2006/picture">
-                  <pic:nvPicPr>
-                    <pic:cNvPr id="1" name=""/>
-                    <pic:cNvPicPr/>
-                  </pic:nvPicPr>
-                  <pic:blipFill>
-                    <a:blip r:embed="rId7"/>
-                    <a:stretch>
-                      <a:fillRect/>
-                    </a:stretch>
-                  </pic:blipFill>
-                  <pic:spPr>
-                    <a:xfrm>
-                      <a:off x="0" y="0"/>
-                      <a:ext cx="3816350" cy="1068705"/>
-                    </a:xfrm>
-                    <a:prstGeom prst="rect">
-                      <a:avLst/>
-                    </a:prstGeom>
-                  </pic:spPr>
-                </pic:pic>
-              </a:graphicData>
-            </a:graphic>
-            <wp14:sizeRelH relativeFrom="margin">
-              <wp14:pctWidth>0</wp14:pctWidth>
-            </wp14:sizeRelH>
-            <wp14:sizeRelV relativeFrom="margin">
-              <wp14:pctHeight>0</wp14:pctHeight>
-            </wp14:sizeRelV>
-          </wp:anchor>
-        </w:drawing>
-      </w:r>
-      <w:r>
-        <w:rPr>
-          <w:rFonts w:asciiTheme="minorHAnsi" w:hAnsiTheme="minorHAnsi" w:cstheme="minorHAnsi"/>
-          <w:noProof/>
-          <w:color w:val="auto"/>
-          <w:sz w:val="22"/>
-          <w:szCs w:val="22"/>
-        </w:rPr>
-        <w:drawing>
-          <wp:anchor distT="0" distB="0" distL="114300" distR="114300" simplePos="0" relativeHeight="251664384" behindDoc="1" locked="0" layoutInCell="1" allowOverlap="1" wp14:anchorId="2760A13D" wp14:editId="3C1297F3">
-            <wp:simplePos x="0" y="0"/>
-            <wp:positionH relativeFrom="column">
-              <wp:posOffset>782955</wp:posOffset>
-            </wp:positionH>
-            <wp:positionV relativeFrom="paragraph">
-              <wp:posOffset>29210</wp:posOffset>
-            </wp:positionV>
-            <wp:extent cx="3816350" cy="975360"/>
-            <wp:effectExtent l="0" t="0" r="0" b="0"/>
-            <wp:wrapTight wrapText="bothSides">
-              <wp:wrapPolygon edited="0">
-                <wp:start x="0" y="0"/>
-                <wp:lineTo x="0" y="21094"/>
-                <wp:lineTo x="21456" y="21094"/>
-                <wp:lineTo x="21456" y="0"/>
-                <wp:lineTo x="0" y="0"/>
-              </wp:wrapPolygon>
-            </wp:wrapTight>
-            <wp:docPr id="4" name="Picture 4"/>
-            <wp:cNvGraphicFramePr>
-              <a:graphicFrameLocks xmlns:a="http://schemas.openxmlformats.org/drawingml/2006/main" noChangeAspect="1"/>
-            </wp:cNvGraphicFramePr>
-            <a:graphic xmlns:a="http://schemas.openxmlformats.org/drawingml/2006/main">
-              <a:graphicData uri="http://schemas.openxmlformats.org/drawingml/2006/picture">
-                <pic:pic xmlns:pic="http://schemas.openxmlformats.org/drawingml/2006/picture">
-                  <pic:nvPicPr>
-                    <pic:cNvPr id="1" name=""/>
-                    <pic:cNvPicPr/>
-                  </pic:nvPicPr>
-                  <pic:blipFill>
-                    <a:blip r:embed="rId8"/>
-                    <a:stretch>
-                      <a:fillRect/>
-                    </a:stretch>
-                  </pic:blipFill>
-                  <pic:spPr>
-                    <a:xfrm>
-                      <a:off x="0" y="0"/>
-                      <a:ext cx="3816350" cy="975360"/>
-                    </a:xfrm>
-                    <a:prstGeom prst="rect">
-                      <a:avLst/>
-                    </a:prstGeom>
-                  </pic:spPr>
-                </pic:pic>
-              </a:graphicData>
-            </a:graphic>
-            <wp14:sizeRelH relativeFrom="page">
-              <wp14:pctWidth>0</wp14:pctWidth>
-            </wp14:sizeRelH>
-            <wp14:sizeRelV relativeFrom="page">
-              <wp14:pctHeight>0</wp14:pctHeight>
-            </wp14:sizeRelV>
-          </wp:anchor>
-        </w:drawing>
-      </w:r>
+      <w:r>
+        <w:t xml:space="preserve">Procedural </w:t>
+      </w:r>
+      <w:r>
+        <w:t>Code Added / Edited</w:t>
+      </w:r>
+    </w:p>
+    <w:p>
       <w:r>
         <w:rPr>
           <w:noProof/>
@@ -736,13 +504,13 @@
         <mc:AlternateContent>
           <mc:Choice Requires="wps">
             <w:drawing>
-              <wp:anchor distT="0" distB="0" distL="114300" distR="114300" simplePos="0" relativeHeight="251676672" behindDoc="1" locked="0" layoutInCell="1" allowOverlap="1" wp14:anchorId="22D6F063" wp14:editId="25294A42">
+              <wp:anchor distT="0" distB="0" distL="114300" distR="114300" simplePos="0" relativeHeight="251676672" behindDoc="1" locked="0" layoutInCell="1" allowOverlap="1" wp14:anchorId="22D6F063" wp14:editId="1FAEFC42">
                 <wp:simplePos x="0" y="0"/>
                 <wp:positionH relativeFrom="column">
-                  <wp:posOffset>782955</wp:posOffset>
+                  <wp:posOffset>2564130</wp:posOffset>
                 </wp:positionH>
                 <wp:positionV relativeFrom="paragraph">
-                  <wp:posOffset>2247900</wp:posOffset>
+                  <wp:posOffset>1207770</wp:posOffset>
                 </wp:positionV>
                 <wp:extent cx="3816350" cy="285750"/>
                 <wp:effectExtent l="0" t="0" r="0" b="0"/>
@@ -792,7 +560,13 @@
                               <w:t>2</w:t>
                             </w:r>
                             <w:r>
-                              <w:t>: Swapping the “Pythonic” code for the “non-Pythonic” code for ease of reading.</w:t>
+                              <w:t>: Swap</w:t>
+                            </w:r>
+                            <w:r>
+                              <w:t>ped</w:t>
+                            </w:r>
+                            <w:r>
+                              <w:t xml:space="preserve"> the “Pythonic” code for the “non-Pythonic” code for ease of reading.</w:t>
                             </w:r>
                           </w:p>
                         </w:txbxContent>
@@ -814,7 +588,7 @@
           </mc:Choice>
           <mc:Fallback>
             <w:pict>
-              <v:shape w14:anchorId="22D6F063" id="Text Box 15" o:spid="_x0000_s1027" type="#_x0000_t202" style="position:absolute;left:0;text-align:left;margin-left:61.65pt;margin-top:177pt;width:300.5pt;height:22.5pt;z-index:-251639808;visibility:visible;mso-wrap-style:square;mso-height-percent:0;mso-wrap-distance-left:9pt;mso-wrap-distance-top:0;mso-wrap-distance-right:9pt;mso-wrap-distance-bottom:0;mso-position-horizontal:absolute;mso-position-horizontal-relative:text;mso-position-vertical:absolute;mso-position-vertical-relative:text;mso-height-percent:0;mso-height-relative:margin;v-text-anchor:top" o:gfxdata="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" stroked="f">
+              <v:shape w14:anchorId="22D6F063" id="Text Box 15" o:spid="_x0000_s1027" type="#_x0000_t202" style="position:absolute;left:0;text-align:left;margin-left:201.9pt;margin-top:95.1pt;width:300.5pt;height:22.5pt;z-index:-251639808;visibility:visible;mso-wrap-style:square;mso-height-percent:0;mso-wrap-distance-left:9pt;mso-wrap-distance-top:0;mso-wrap-distance-right:9pt;mso-wrap-distance-bottom:0;mso-position-horizontal:absolute;mso-position-horizontal-relative:text;mso-position-vertical:absolute;mso-position-vertical-relative:text;mso-height-percent:0;mso-height-relative:margin;v-text-anchor:top" o:gfxdata="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" stroked="f">
                 <v:textbox inset="0,0,0,0">
                   <w:txbxContent>
                     <w:p>
@@ -831,7 +605,13 @@
                         <w:t>2</w:t>
                       </w:r>
                       <w:r>
-                        <w:t>: Swapping the “Pythonic” code for the “non-Pythonic” code for ease of reading.</w:t>
+                        <w:t>: Swap</w:t>
+                      </w:r>
+                      <w:r>
+                        <w:t>ped</w:t>
+                      </w:r>
+                      <w:r>
+                        <w:t xml:space="preserve"> the “Pythonic” code for the “non-Pythonic” code for ease of reading.</w:t>
                       </w:r>
                     </w:p>
                   </w:txbxContent>
@@ -842,6 +622,9 @@
           </mc:Fallback>
         </mc:AlternateContent>
       </w:r>
+    </w:p>
+    <w:p/>
+    <w:p>
       <w:r>
         <w:rPr>
           <w:noProof/>
@@ -849,106 +632,22 @@
         <mc:AlternateContent>
           <mc:Choice Requires="wps">
             <w:drawing>
-              <wp:anchor distT="0" distB="0" distL="114300" distR="114300" simplePos="0" relativeHeight="251667456" behindDoc="0" locked="0" layoutInCell="1" allowOverlap="1" wp14:anchorId="212522FD" wp14:editId="45F6B923">
+              <wp:anchor distT="0" distB="0" distL="114300" distR="114300" simplePos="0" relativeHeight="251678720" behindDoc="1" locked="0" layoutInCell="1" allowOverlap="1" wp14:anchorId="1D4A336A" wp14:editId="5E728C74">
                 <wp:simplePos x="0" y="0"/>
                 <wp:positionH relativeFrom="column">
-                  <wp:posOffset>2503170</wp:posOffset>
+                  <wp:posOffset>4134485</wp:posOffset>
                 </wp:positionH>
                 <wp:positionV relativeFrom="paragraph">
-                  <wp:posOffset>910590</wp:posOffset>
+                  <wp:posOffset>324485</wp:posOffset>
                 </wp:positionV>
-                <wp:extent cx="346075" cy="278130"/>
-                <wp:effectExtent l="14923" t="4127" r="30797" b="30798"/>
-                <wp:wrapNone/>
-                <wp:docPr id="8" name="Arrow: Right 8"/>
-                <wp:cNvGraphicFramePr/>
-                <a:graphic xmlns:a="http://schemas.openxmlformats.org/drawingml/2006/main">
-                  <a:graphicData uri="http://schemas.microsoft.com/office/word/2010/wordprocessingShape">
-                    <wps:wsp>
-                      <wps:cNvSpPr/>
-                      <wps:spPr>
-                        <a:xfrm rot="5400000">
-                          <a:off x="0" y="0"/>
-                          <a:ext cx="346075" cy="278130"/>
-                        </a:xfrm>
-                        <a:prstGeom prst="rightArrow">
-                          <a:avLst/>
-                        </a:prstGeom>
-                        <a:solidFill>
-                          <a:schemeClr val="bg1"/>
-                        </a:solidFill>
-                        <a:ln>
-                          <a:solidFill>
-                            <a:schemeClr val="tx1"/>
-                          </a:solidFill>
-                        </a:ln>
-                      </wps:spPr>
-                      <wps:style>
-                        <a:lnRef idx="2">
-                          <a:schemeClr val="accent1">
-                            <a:shade val="50000"/>
-                          </a:schemeClr>
-                        </a:lnRef>
-                        <a:fillRef idx="1">
-                          <a:schemeClr val="accent1"/>
-                        </a:fillRef>
-                        <a:effectRef idx="0">
-                          <a:schemeClr val="accent1"/>
-                        </a:effectRef>
-                        <a:fontRef idx="minor">
-                          <a:schemeClr val="lt1"/>
-                        </a:fontRef>
-                      </wps:style>
-                      <wps:bodyPr rot="0" spcFirstLastPara="0" vertOverflow="overflow" horzOverflow="overflow" vert="horz" wrap="square" lIns="91440" tIns="45720" rIns="91440" bIns="45720" numCol="1" spcCol="0" rtlCol="0" fromWordArt="0" anchor="ctr" anchorCtr="0" forceAA="0" compatLnSpc="1">
-                        <a:prstTxWarp prst="textNoShape">
-                          <a:avLst/>
-                        </a:prstTxWarp>
-                        <a:noAutofit/>
-                      </wps:bodyPr>
-                    </wps:wsp>
-                  </a:graphicData>
-                </a:graphic>
-              </wp:anchor>
-            </w:drawing>
-          </mc:Choice>
-          <mc:Fallback>
-            <w:pict>
-              <v:shape w14:anchorId="5B7DA515" id="Arrow: Right 8" o:spid="_x0000_s1026" type="#_x0000_t13" style="position:absolute;margin-left:197.1pt;margin-top:71.7pt;width:27.25pt;height:21.9pt;rotation:90;z-index:251667456;visibility:visible;mso-wrap-style:square;mso-wrap-distance-left:9pt;mso-wrap-distance-top:0;mso-wrap-distance-right:9pt;mso-wrap-distance-bottom:0;mso-position-horizontal:absolute;mso-position-horizontal-relative:text;mso-position-vertical:absolute;mso-position-vertical-relative:text;v-text-anchor:middle" o:gfxdata="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" adj="12920" fillcolor="white [3212]" strokecolor="black [3213]" strokeweight="1pt"/>
-            </w:pict>
-          </mc:Fallback>
-        </mc:AlternateContent>
-      </w:r>
-    </w:p>
-    <w:p/>
-    <w:p/>
-    <w:p/>
-    <w:p/>
-    <w:p/>
-    <w:p/>
-    <w:p>
-      <w:r>
-        <w:rPr>
-          <w:noProof/>
-        </w:rPr>
-        <mc:AlternateContent>
-          <mc:Choice Requires="wps">
-            <w:drawing>
-              <wp:anchor distT="0" distB="0" distL="114300" distR="114300" simplePos="0" relativeHeight="251678720" behindDoc="1" locked="0" layoutInCell="1" allowOverlap="1" wp14:anchorId="1D4A336A" wp14:editId="6273DE56">
-                <wp:simplePos x="0" y="0"/>
-                <wp:positionH relativeFrom="column">
-                  <wp:posOffset>1019175</wp:posOffset>
-                </wp:positionH>
-                <wp:positionV relativeFrom="paragraph">
-                  <wp:posOffset>3271520</wp:posOffset>
-                </wp:positionV>
-                <wp:extent cx="3381375" cy="200025"/>
-                <wp:effectExtent l="0" t="0" r="9525" b="9525"/>
+                <wp:extent cx="1295400" cy="733425"/>
+                <wp:effectExtent l="0" t="0" r="0" b="9525"/>
                 <wp:wrapTight wrapText="bothSides">
                   <wp:wrapPolygon edited="0">
                     <wp:start x="0" y="0"/>
-                    <wp:lineTo x="0" y="20571"/>
-                    <wp:lineTo x="21539" y="20571"/>
-                    <wp:lineTo x="21539" y="0"/>
+                    <wp:lineTo x="0" y="21319"/>
+                    <wp:lineTo x="21282" y="21319"/>
+                    <wp:lineTo x="21282" y="0"/>
                     <wp:lineTo x="0" y="0"/>
                   </wp:wrapPolygon>
                 </wp:wrapTight>
@@ -961,7 +660,7 @@
                       <wps:spPr>
                         <a:xfrm>
                           <a:off x="0" y="0"/>
-                          <a:ext cx="3381375" cy="200025"/>
+                          <a:ext cx="1295400" cy="733425"/>
                         </a:xfrm>
                         <a:prstGeom prst="rect">
                           <a:avLst/>
@@ -984,7 +683,13 @@
                               </w:rPr>
                             </w:pPr>
                             <w:r>
-                              <w:t xml:space="preserve">Figure 3: A function for returning the total side-effects of an action. </w:t>
+                              <w:t>Figure 3: A</w:t>
+                            </w:r>
+                            <w:r>
+                              <w:t>dded</w:t>
+                            </w:r>
+                            <w:r>
+                              <w:t xml:space="preserve"> function for returning the total side-effects of an action. </w:t>
                             </w:r>
                           </w:p>
                         </w:txbxContent>
@@ -1009,7 +714,7 @@
           </mc:Choice>
           <mc:Fallback>
             <w:pict>
-              <v:shape w14:anchorId="1D4A336A" id="Text Box 17" o:spid="_x0000_s1028" type="#_x0000_t202" style="position:absolute;left:0;text-align:left;margin-left:80.25pt;margin-top:257.6pt;width:266.25pt;height:15.75pt;z-index:-251637760;visibility:visible;mso-wrap-style:square;mso-width-percent:0;mso-height-percent:0;mso-wrap-distance-left:9pt;mso-wrap-distance-top:0;mso-wrap-distance-right:9pt;mso-wrap-distance-bottom:0;mso-position-horizontal:absolute;mso-position-horizontal-relative:text;mso-position-vertical:absolute;mso-position-vertical-relative:text;mso-width-percent:0;mso-height-percent:0;mso-width-relative:margin;mso-height-relative:margin;v-text-anchor:top" o:gfxdata="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" stroked="f">
+              <v:shape w14:anchorId="1D4A336A" id="Text Box 17" o:spid="_x0000_s1028" type="#_x0000_t202" style="position:absolute;left:0;text-align:left;margin-left:325.55pt;margin-top:25.55pt;width:102pt;height:57.75pt;z-index:-251637760;visibility:visible;mso-wrap-style:square;mso-width-percent:0;mso-height-percent:0;mso-wrap-distance-left:9pt;mso-wrap-distance-top:0;mso-wrap-distance-right:9pt;mso-wrap-distance-bottom:0;mso-position-horizontal:absolute;mso-position-horizontal-relative:text;mso-position-vertical:absolute;mso-position-vertical-relative:text;mso-width-percent:0;mso-height-percent:0;mso-width-relative:margin;mso-height-relative:margin;v-text-anchor:top" o:gfxdata="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" stroked="f">
                 <v:textbox inset="0,0,0,0">
                   <w:txbxContent>
                     <w:p>
@@ -1021,7 +726,13 @@
                         </w:rPr>
                       </w:pPr>
                       <w:r>
-                        <w:t xml:space="preserve">Figure 3: A function for returning the total side-effects of an action. </w:t>
+                        <w:t>Figure 3: A</w:t>
+                      </w:r>
+                      <w:r>
+                        <w:t>dded</w:t>
+                      </w:r>
+                      <w:r>
+                        <w:t xml:space="preserve"> function for returning the total side-effects of an action. </w:t>
                       </w:r>
                     </w:p>
                   </w:txbxContent>
@@ -1038,13 +749,13 @@
           <w:noProof/>
         </w:rPr>
         <w:drawing>
-          <wp:anchor distT="0" distB="0" distL="114300" distR="114300" simplePos="0" relativeHeight="251666432" behindDoc="0" locked="0" layoutInCell="1" allowOverlap="1" wp14:anchorId="6D97D663" wp14:editId="74F4F874">
+          <wp:anchor distT="0" distB="0" distL="114300" distR="114300" simplePos="0" relativeHeight="251666432" behindDoc="0" locked="0" layoutInCell="1" allowOverlap="1" wp14:anchorId="6D97D663" wp14:editId="42956902">
             <wp:simplePos x="0" y="0"/>
             <wp:positionH relativeFrom="column">
-              <wp:posOffset>931545</wp:posOffset>
+              <wp:posOffset>-191770</wp:posOffset>
             </wp:positionH>
             <wp:positionV relativeFrom="paragraph">
-              <wp:posOffset>2227580</wp:posOffset>
+              <wp:posOffset>254000</wp:posOffset>
             </wp:positionV>
             <wp:extent cx="4237990" cy="975360"/>
             <wp:effectExtent l="0" t="0" r="0" b="0"/>
@@ -1069,7 +780,7 @@
                     <pic:cNvPicPr/>
                   </pic:nvPicPr>
                   <pic:blipFill>
-                    <a:blip r:embed="rId9"/>
+                    <a:blip r:embed="rId7"/>
                     <a:stretch>
                       <a:fillRect/>
                     </a:stretch>
@@ -1095,101 +806,8 @@
           </wp:anchor>
         </w:drawing>
       </w:r>
-      <w:r>
-        <w:rPr>
-          <w:noProof/>
-        </w:rPr>
-        <mc:AlternateContent>
-          <mc:Choice Requires="wps">
-            <w:drawing>
-              <wp:anchor distT="0" distB="0" distL="114300" distR="114300" simplePos="0" relativeHeight="251670528" behindDoc="0" locked="0" layoutInCell="1" allowOverlap="1" wp14:anchorId="1ED08B48" wp14:editId="05E3CC08">
-                <wp:simplePos x="0" y="0"/>
-                <wp:positionH relativeFrom="column">
-                  <wp:posOffset>426085</wp:posOffset>
-                </wp:positionH>
-                <wp:positionV relativeFrom="paragraph">
-                  <wp:posOffset>2475865</wp:posOffset>
-                </wp:positionV>
-                <wp:extent cx="431800" cy="431800"/>
-                <wp:effectExtent l="0" t="0" r="0" b="0"/>
-                <wp:wrapNone/>
-                <wp:docPr id="10" name="Plus Sign 10"/>
-                <wp:cNvGraphicFramePr/>
-                <a:graphic xmlns:a="http://schemas.openxmlformats.org/drawingml/2006/main">
-                  <a:graphicData uri="http://schemas.microsoft.com/office/word/2010/wordprocessingShape">
-                    <wps:wsp>
-                      <wps:cNvSpPr/>
-                      <wps:spPr>
-                        <a:xfrm>
-                          <a:off x="0" y="0"/>
-                          <a:ext cx="431800" cy="431800"/>
-                        </a:xfrm>
-                        <a:prstGeom prst="mathPlus">
-                          <a:avLst/>
-                        </a:prstGeom>
-                        <a:solidFill>
-                          <a:schemeClr val="bg1"/>
-                        </a:solidFill>
-                        <a:ln>
-                          <a:solidFill>
-                            <a:schemeClr val="tx1"/>
-                          </a:solidFill>
-                        </a:ln>
-                      </wps:spPr>
-                      <wps:style>
-                        <a:lnRef idx="2">
-                          <a:schemeClr val="accent1">
-                            <a:shade val="50000"/>
-                          </a:schemeClr>
-                        </a:lnRef>
-                        <a:fillRef idx="1">
-                          <a:schemeClr val="accent1"/>
-                        </a:fillRef>
-                        <a:effectRef idx="0">
-                          <a:schemeClr val="accent1"/>
-                        </a:effectRef>
-                        <a:fontRef idx="minor">
-                          <a:schemeClr val="lt1"/>
-                        </a:fontRef>
-                      </wps:style>
-                      <wps:bodyPr rot="0" spcFirstLastPara="0" vertOverflow="overflow" horzOverflow="overflow" vert="horz" wrap="square" lIns="91440" tIns="45720" rIns="91440" bIns="45720" numCol="1" spcCol="0" rtlCol="0" fromWordArt="0" anchor="ctr" anchorCtr="0" forceAA="0" compatLnSpc="1">
-                        <a:prstTxWarp prst="textNoShape">
-                          <a:avLst/>
-                        </a:prstTxWarp>
-                        <a:noAutofit/>
-                      </wps:bodyPr>
-                    </wps:wsp>
-                  </a:graphicData>
-                </a:graphic>
-                <wp14:sizeRelH relativeFrom="margin">
-                  <wp14:pctWidth>0</wp14:pctWidth>
-                </wp14:sizeRelH>
-                <wp14:sizeRelV relativeFrom="margin">
-                  <wp14:pctHeight>0</wp14:pctHeight>
-                </wp14:sizeRelV>
-              </wp:anchor>
-            </w:drawing>
-          </mc:Choice>
-          <mc:Fallback>
-            <w:pict>
-              <v:shape w14:anchorId="71CFA500" id="Plus Sign 10" o:spid="_x0000_s1026" style="position:absolute;margin-left:33.55pt;margin-top:194.95pt;width:34pt;height:34pt;z-index:251670528;visibility:visible;mso-wrap-style:square;mso-width-percent:0;mso-height-percent:0;mso-wrap-distance-left:9pt;mso-wrap-distance-top:0;mso-wrap-distance-right:9pt;mso-wrap-distance-bottom:0;mso-position-horizontal:absolute;mso-position-horizontal-relative:text;mso-position-vertical:absolute;mso-position-vertical-relative:text;mso-width-percent:0;mso-height-percent:0;mso-width-relative:margin;mso-height-relative:margin;v-text-anchor:middle" coordsize="431800,431800" o:gfxdata="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" path="m57235,165120r107885,l165120,57235r101560,l266680,165120r107885,l374565,266680r-107885,l266680,374565r-101560,l165120,266680r-107885,l57235,165120xe" fillcolor="white [3212]" strokecolor="black [3213]" strokeweight="1pt">
-                <v:stroke joinstyle="miter"/>
-                <v:path arrowok="t" o:connecttype="custom" o:connectlocs="57235,165120;165120,165120;165120,57235;266680,57235;266680,165120;374565,165120;374565,266680;266680,266680;266680,374565;165120,374565;165120,266680;57235,266680;57235,165120" o:connectangles="0,0,0,0,0,0,0,0,0,0,0,0,0"/>
-              </v:shape>
-            </w:pict>
-          </mc:Fallback>
-        </mc:AlternateContent>
-      </w:r>
-    </w:p>
-    <w:p>
-      <w:pPr>
-        <w:rPr>
-          <w:rFonts w:asciiTheme="majorHAnsi" w:eastAsiaTheme="majorEastAsia" w:hAnsiTheme="majorHAnsi" w:cstheme="majorBidi"/>
-          <w:color w:val="2F5496" w:themeColor="accent1" w:themeShade="BF"/>
-          <w:sz w:val="32"/>
-          <w:szCs w:val="32"/>
-        </w:rPr>
-      </w:pPr>
+    </w:p>
+    <w:p>
       <w:r>
         <w:rPr>
           <w:noProof/>
@@ -1198,13 +816,13 @@
         <mc:AlternateContent>
           <mc:Choice Requires="wps">
             <w:drawing>
-              <wp:anchor distT="0" distB="0" distL="114300" distR="114300" simplePos="0" relativeHeight="251680768" behindDoc="1" locked="0" layoutInCell="1" allowOverlap="1" wp14:anchorId="200769FB" wp14:editId="3115FE24">
+              <wp:anchor distT="0" distB="0" distL="114300" distR="114300" simplePos="0" relativeHeight="251680768" behindDoc="1" locked="0" layoutInCell="1" allowOverlap="1" wp14:anchorId="200769FB" wp14:editId="34C99C8A">
                 <wp:simplePos x="0" y="0"/>
                 <wp:positionH relativeFrom="column">
-                  <wp:posOffset>357505</wp:posOffset>
+                  <wp:posOffset>100330</wp:posOffset>
                 </wp:positionH>
                 <wp:positionV relativeFrom="paragraph">
-                  <wp:posOffset>8612505</wp:posOffset>
+                  <wp:posOffset>5673725</wp:posOffset>
                 </wp:positionV>
                 <wp:extent cx="5248910" cy="244116"/>
                 <wp:effectExtent l="0" t="0" r="8890" b="3810"/>
@@ -1270,7 +888,7 @@
           </mc:Choice>
           <mc:Fallback>
             <w:pict>
-              <v:shape w14:anchorId="200769FB" id="Text Box 18" o:spid="_x0000_s1029" type="#_x0000_t202" style="position:absolute;left:0;text-align:left;margin-left:28.15pt;margin-top:678.15pt;width:413.3pt;height:19.2pt;z-index:-251635712;visibility:visible;mso-wrap-style:square;mso-height-percent:0;mso-wrap-distance-left:9pt;mso-wrap-distance-top:0;mso-wrap-distance-right:9pt;mso-wrap-distance-bottom:0;mso-position-horizontal:absolute;mso-position-horizontal-relative:text;mso-position-vertical:absolute;mso-position-vertical-relative:text;mso-height-percent:0;mso-height-relative:margin;v-text-anchor:top" o:gfxdata="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" stroked="f">
+              <v:shape w14:anchorId="200769FB" id="Text Box 18" o:spid="_x0000_s1029" type="#_x0000_t202" style="position:absolute;left:0;text-align:left;margin-left:7.9pt;margin-top:446.75pt;width:413.3pt;height:19.2pt;z-index:-251635712;visibility:visible;mso-wrap-style:square;mso-height-percent:0;mso-wrap-distance-left:9pt;mso-wrap-distance-top:0;mso-wrap-distance-right:9pt;mso-wrap-distance-bottom:0;mso-position-horizontal:absolute;mso-position-horizontal-relative:text;mso-position-vertical:absolute;mso-position-vertical-relative:text;mso-height-percent:0;mso-height-relative:margin;v-text-anchor:top" o:gfxdata="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" stroked="f">
                 <v:textbox inset="0,0,0,0">
                   <w:txbxContent>
                     <w:p>
@@ -1297,13 +915,13 @@
           <w:noProof/>
         </w:rPr>
         <w:drawing>
-          <wp:anchor distT="0" distB="0" distL="114300" distR="114300" simplePos="0" relativeHeight="251660288" behindDoc="0" locked="0" layoutInCell="1" allowOverlap="1" wp14:anchorId="41F44400" wp14:editId="20EBBC02">
+          <wp:anchor distT="0" distB="0" distL="114300" distR="114300" simplePos="0" relativeHeight="251660288" behindDoc="0" locked="0" layoutInCell="1" allowOverlap="1" wp14:anchorId="41F44400" wp14:editId="45E75E83">
             <wp:simplePos x="0" y="0"/>
             <wp:positionH relativeFrom="column">
-              <wp:posOffset>356870</wp:posOffset>
+              <wp:posOffset>185420</wp:posOffset>
             </wp:positionH>
             <wp:positionV relativeFrom="paragraph">
-              <wp:posOffset>2916555</wp:posOffset>
+              <wp:posOffset>0</wp:posOffset>
             </wp:positionV>
             <wp:extent cx="5248910" cy="5668010"/>
             <wp:effectExtent l="0" t="0" r="8890" b="8890"/>
@@ -1328,7 +946,7 @@
                     <pic:cNvPicPr/>
                   </pic:nvPicPr>
                   <pic:blipFill>
-                    <a:blip r:embed="rId10"/>
+                    <a:blip r:embed="rId8"/>
                     <a:stretch>
                       <a:fillRect/>
                     </a:stretch>
@@ -1354,6 +972,19 @@
           </wp:anchor>
         </w:drawing>
       </w:r>
+    </w:p>
+    <w:p>
+      <w:pPr>
+        <w:pStyle w:val="Heading1"/>
+      </w:pPr>
+      <w:r>
+        <w:t xml:space="preserve">OOP </w:t>
+      </w:r>
+      <w:r>
+        <w:t>Classes</w:t>
+      </w:r>
+    </w:p>
+    <w:p>
       <w:r>
         <w:rPr>
           <w:noProof/>
@@ -1361,260 +992,450 @@
         <mc:AlternateContent>
           <mc:Choice Requires="wps">
             <w:drawing>
-              <wp:anchor distT="0" distB="0" distL="114300" distR="114300" simplePos="0" relativeHeight="251672576" behindDoc="0" locked="0" layoutInCell="1" allowOverlap="1" wp14:anchorId="03BB814D" wp14:editId="1B9B5DFF">
+              <wp:anchor distT="45720" distB="45720" distL="114300" distR="114300" simplePos="0" relativeHeight="251684864" behindDoc="0" locked="0" layoutInCell="1" allowOverlap="1" wp14:anchorId="2C59C9A8" wp14:editId="1F8C515D">
                 <wp:simplePos x="0" y="0"/>
                 <wp:positionH relativeFrom="column">
-                  <wp:posOffset>2815907</wp:posOffset>
+                  <wp:posOffset>2696210</wp:posOffset>
                 </wp:positionH>
                 <wp:positionV relativeFrom="paragraph">
-                  <wp:posOffset>2596834</wp:posOffset>
+                  <wp:posOffset>38735</wp:posOffset>
                 </wp:positionV>
-                <wp:extent cx="346075" cy="278130"/>
-                <wp:effectExtent l="14923" t="4127" r="30797" b="30798"/>
-                <wp:wrapNone/>
-                <wp:docPr id="12" name="Arrow: Right 12"/>
-                <wp:cNvGraphicFramePr/>
+                <wp:extent cx="2990850" cy="2390775"/>
+                <wp:effectExtent l="0" t="0" r="19050" b="28575"/>
+                <wp:wrapSquare wrapText="bothSides"/>
+                <wp:docPr id="11" name="Text Box 2"/>
+                <wp:cNvGraphicFramePr>
+                  <a:graphicFrameLocks xmlns:a="http://schemas.openxmlformats.org/drawingml/2006/main"/>
+                </wp:cNvGraphicFramePr>
                 <a:graphic xmlns:a="http://schemas.openxmlformats.org/drawingml/2006/main">
                   <a:graphicData uri="http://schemas.microsoft.com/office/word/2010/wordprocessingShape">
                     <wps:wsp>
-                      <wps:cNvSpPr/>
-                      <wps:spPr>
-                        <a:xfrm rot="5400000">
+                      <wps:cNvSpPr txBox="1">
+                        <a:spLocks noChangeArrowheads="1"/>
+                      </wps:cNvSpPr>
+                      <wps:spPr bwMode="auto">
+                        <a:xfrm>
                           <a:off x="0" y="0"/>
-                          <a:ext cx="346075" cy="278130"/>
+                          <a:ext cx="2990850" cy="2390775"/>
                         </a:xfrm>
-                        <a:prstGeom prst="rightArrow">
+                        <a:prstGeom prst="rect">
                           <a:avLst/>
                         </a:prstGeom>
                         <a:solidFill>
-                          <a:schemeClr val="bg1"/>
+                          <a:srgbClr val="FFFFFF"/>
                         </a:solidFill>
-                        <a:ln>
+                        <a:ln w="9525">
                           <a:solidFill>
-                            <a:schemeClr val="tx1"/>
+                            <a:srgbClr val="000000"/>
                           </a:solidFill>
+                          <a:miter lim="800000"/>
+                          <a:headEnd/>
+                          <a:tailEnd/>
                         </a:ln>
                       </wps:spPr>
-                      <wps:style>
-                        <a:lnRef idx="2">
-                          <a:schemeClr val="accent1">
-                            <a:shade val="50000"/>
-                          </a:schemeClr>
-                        </a:lnRef>
-                        <a:fillRef idx="1">
-                          <a:schemeClr val="accent1"/>
-                        </a:fillRef>
-                        <a:effectRef idx="0">
-                          <a:schemeClr val="accent1"/>
-                        </a:effectRef>
-                        <a:fontRef idx="minor">
-                          <a:schemeClr val="lt1"/>
-                        </a:fontRef>
-                      </wps:style>
-                      <wps:bodyPr rot="0" spcFirstLastPara="0" vertOverflow="overflow" horzOverflow="overflow" vert="horz" wrap="square" lIns="91440" tIns="45720" rIns="91440" bIns="45720" numCol="1" spcCol="0" rtlCol="0" fromWordArt="0" anchor="ctr" anchorCtr="0" forceAA="0" compatLnSpc="1">
-                        <a:prstTxWarp prst="textNoShape">
-                          <a:avLst/>
-                        </a:prstTxWarp>
+                      <wps:txbx>
+                        <w:txbxContent>
+                          <w:p>
+                            <w:pPr>
+                              <w:pBdr>
+                                <w:bottom w:val="single" w:sz="6" w:space="1" w:color="auto"/>
+                              </w:pBdr>
+                            </w:pPr>
+                            <w:r>
+                              <w:t>AI</w:t>
+                            </w:r>
+                          </w:p>
+                          <w:p>
+                            <w:r>
+                              <w:t xml:space="preserve">bool </w:t>
+                            </w:r>
+                            <w:proofErr w:type="spellStart"/>
+                            <w:proofErr w:type="gramStart"/>
+                            <w:r>
+                              <w:t>self.VERBOSE</w:t>
+                            </w:r>
+                            <w:proofErr w:type="spellEnd"/>
+                            <w:proofErr w:type="gramEnd"/>
+                          </w:p>
+                          <w:p>
+                            <w:proofErr w:type="spellStart"/>
+                            <w:proofErr w:type="gramStart"/>
+                            <w:r>
+                              <w:t>dict</w:t>
+                            </w:r>
+                            <w:proofErr w:type="spellEnd"/>
+                            <w:r>
+                              <w:t>{</w:t>
+                            </w:r>
+                            <w:proofErr w:type="gramEnd"/>
+                            <w:r>
+                              <w:t xml:space="preserve">str, int} </w:t>
+                            </w:r>
+                            <w:proofErr w:type="spellStart"/>
+                            <w:r>
+                              <w:t>self.goals</w:t>
+                            </w:r>
+                            <w:proofErr w:type="spellEnd"/>
+                          </w:p>
+                          <w:p>
+                            <w:proofErr w:type="spellStart"/>
+                            <w:proofErr w:type="gramStart"/>
+                            <w:r>
+                              <w:t>dict</w:t>
+                            </w:r>
+                            <w:proofErr w:type="spellEnd"/>
+                            <w:r>
+                              <w:t>{</w:t>
+                            </w:r>
+                            <w:proofErr w:type="gramEnd"/>
+                            <w:r>
+                              <w:t xml:space="preserve">str, </w:t>
+                            </w:r>
+                            <w:proofErr w:type="spellStart"/>
+                            <w:r>
+                              <w:t>dict</w:t>
+                            </w:r>
+                            <w:proofErr w:type="spellEnd"/>
+                            <w:r>
+                              <w:t xml:space="preserve">{str, int }} </w:t>
+                            </w:r>
+                            <w:proofErr w:type="spellStart"/>
+                            <w:r>
+                              <w:t>self.actions</w:t>
+                            </w:r>
+                            <w:proofErr w:type="spellEnd"/>
+                          </w:p>
+                          <w:p>
+                            <w:r>
+                              <w:t>str self.name</w:t>
+                            </w:r>
+                          </w:p>
+                          <w:p/>
+                          <w:p>
+                            <w:r>
+                              <w:t>void __</w:t>
+                            </w:r>
+                            <w:proofErr w:type="spellStart"/>
+                            <w:r>
+                              <w:t>init</w:t>
+                            </w:r>
+                            <w:proofErr w:type="spellEnd"/>
+                            <w:r>
+                              <w:t>_</w:t>
+                            </w:r>
+                            <w:proofErr w:type="gramStart"/>
+                            <w:r>
+                              <w:t>_(</w:t>
+                            </w:r>
+                            <w:proofErr w:type="gramEnd"/>
+                            <w:r>
+                              <w:t>self, verbose, actions, goals, name)</w:t>
+                            </w:r>
+                          </w:p>
+                          <w:p>
+                            <w:r>
+                              <w:t xml:space="preserve">void </w:t>
+                            </w:r>
+                            <w:proofErr w:type="spellStart"/>
+                            <w:r>
+                              <w:t>apply_</w:t>
+                            </w:r>
+                            <w:proofErr w:type="gramStart"/>
+                            <w:r>
+                              <w:t>action</w:t>
+                            </w:r>
+                            <w:proofErr w:type="spellEnd"/>
+                            <w:r>
+                              <w:t>(</w:t>
+                            </w:r>
+                            <w:proofErr w:type="gramEnd"/>
+                            <w:r>
+                              <w:t>self, action)</w:t>
+                            </w:r>
+                          </w:p>
+                          <w:p>
+                            <w:r>
+                              <w:t xml:space="preserve">int </w:t>
+                            </w:r>
+                            <w:proofErr w:type="spellStart"/>
+                            <w:r>
+                              <w:t>action_</w:t>
+                            </w:r>
+                            <w:proofErr w:type="gramStart"/>
+                            <w:r>
+                              <w:t>utility</w:t>
+                            </w:r>
+                            <w:proofErr w:type="spellEnd"/>
+                            <w:r>
+                              <w:t>(</w:t>
+                            </w:r>
+                            <w:proofErr w:type="gramEnd"/>
+                            <w:r>
+                              <w:t>self, action, goal)</w:t>
+                            </w:r>
+                          </w:p>
+                          <w:p>
+                            <w:r>
+                              <w:t xml:space="preserve">int </w:t>
+                            </w:r>
+                            <w:proofErr w:type="spellStart"/>
+                            <w:r>
+                              <w:t>action_side_</w:t>
+                            </w:r>
+                            <w:proofErr w:type="gramStart"/>
+                            <w:r>
+                              <w:t>effects</w:t>
+                            </w:r>
+                            <w:proofErr w:type="spellEnd"/>
+                            <w:r>
+                              <w:t>(</w:t>
+                            </w:r>
+                            <w:proofErr w:type="gramEnd"/>
+                            <w:r>
+                              <w:t>self, action, goal)</w:t>
+                            </w:r>
+                          </w:p>
+                          <w:p>
+                            <w:r>
+                              <w:t xml:space="preserve">str </w:t>
+                            </w:r>
+                            <w:proofErr w:type="spellStart"/>
+                            <w:r>
+                              <w:t>choose_action</w:t>
+                            </w:r>
+                            <w:proofErr w:type="spellEnd"/>
+                            <w:r>
+                              <w:t>(self)</w:t>
+                            </w:r>
+                          </w:p>
+                          <w:p>
+                            <w:r>
+                              <w:t xml:space="preserve">void </w:t>
+                            </w:r>
+                            <w:proofErr w:type="spellStart"/>
+                            <w:r>
+                              <w:t>play_until_all_goals_zero</w:t>
+                            </w:r>
+                            <w:proofErr w:type="spellEnd"/>
+                            <w:r>
+                              <w:t>(self)</w:t>
+                            </w:r>
+                          </w:p>
+                        </w:txbxContent>
+                      </wps:txbx>
+                      <wps:bodyPr rot="0" vert="horz" wrap="square" lIns="91440" tIns="45720" rIns="91440" bIns="45720" anchor="t" anchorCtr="0">
                         <a:noAutofit/>
                       </wps:bodyPr>
                     </wps:wsp>
                   </a:graphicData>
                 </a:graphic>
+                <wp14:sizeRelH relativeFrom="margin">
+                  <wp14:pctWidth>0</wp14:pctWidth>
+                </wp14:sizeRelH>
+                <wp14:sizeRelV relativeFrom="margin">
+                  <wp14:pctHeight>0</wp14:pctHeight>
+                </wp14:sizeRelV>
               </wp:anchor>
             </w:drawing>
           </mc:Choice>
           <mc:Fallback>
             <w:pict>
-              <v:shape w14:anchorId="3DEFDBAF" id="Arrow: Right 12" o:spid="_x0000_s1026" type="#_x0000_t13" style="position:absolute;margin-left:221.7pt;margin-top:204.5pt;width:27.25pt;height:21.9pt;rotation:90;z-index:251672576;visibility:visible;mso-wrap-style:square;mso-wrap-distance-left:9pt;mso-wrap-distance-top:0;mso-wrap-distance-right:9pt;mso-wrap-distance-bottom:0;mso-position-horizontal:absolute;mso-position-horizontal-relative:text;mso-position-vertical:absolute;mso-position-vertical-relative:text;v-text-anchor:middle" o:gfxdata="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" adj="12920" fillcolor="white [3212]" strokecolor="black [3213]" strokeweight="1pt"/>
+              <v:shape w14:anchorId="2C59C9A8" id="Text Box 2" o:spid="_x0000_s1030" type="#_x0000_t202" style="position:absolute;left:0;text-align:left;margin-left:212.3pt;margin-top:3.05pt;width:235.5pt;height:188.25pt;z-index:251684864;visibility:visible;mso-wrap-style:square;mso-width-percent:0;mso-height-percent:0;mso-wrap-distance-left:9pt;mso-wrap-distance-top:3.6pt;mso-wrap-distance-right:9pt;mso-wrap-distance-bottom:3.6pt;mso-position-horizontal:absolute;mso-position-horizontal-relative:text;mso-position-vertical:absolute;mso-position-vertical-relative:text;mso-width-percent:0;mso-height-percent:0;mso-width-relative:margin;mso-height-relative:margin;v-text-anchor:top" o:gfxdata="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">
+                <v:textbox>
+                  <w:txbxContent>
+                    <w:p>
+                      <w:pPr>
+                        <w:pBdr>
+                          <w:bottom w:val="single" w:sz="6" w:space="1" w:color="auto"/>
+                        </w:pBdr>
+                      </w:pPr>
+                      <w:r>
+                        <w:t>AI</w:t>
+                      </w:r>
+                    </w:p>
+                    <w:p>
+                      <w:r>
+                        <w:t xml:space="preserve">bool </w:t>
+                      </w:r>
+                      <w:proofErr w:type="spellStart"/>
+                      <w:proofErr w:type="gramStart"/>
+                      <w:r>
+                        <w:t>self.VERBOSE</w:t>
+                      </w:r>
+                      <w:proofErr w:type="spellEnd"/>
+                      <w:proofErr w:type="gramEnd"/>
+                    </w:p>
+                    <w:p>
+                      <w:proofErr w:type="spellStart"/>
+                      <w:proofErr w:type="gramStart"/>
+                      <w:r>
+                        <w:t>dict</w:t>
+                      </w:r>
+                      <w:proofErr w:type="spellEnd"/>
+                      <w:r>
+                        <w:t>{</w:t>
+                      </w:r>
+                      <w:proofErr w:type="gramEnd"/>
+                      <w:r>
+                        <w:t xml:space="preserve">str, int} </w:t>
+                      </w:r>
+                      <w:proofErr w:type="spellStart"/>
+                      <w:r>
+                        <w:t>self.goals</w:t>
+                      </w:r>
+                      <w:proofErr w:type="spellEnd"/>
+                    </w:p>
+                    <w:p>
+                      <w:proofErr w:type="spellStart"/>
+                      <w:proofErr w:type="gramStart"/>
+                      <w:r>
+                        <w:t>dict</w:t>
+                      </w:r>
+                      <w:proofErr w:type="spellEnd"/>
+                      <w:r>
+                        <w:t>{</w:t>
+                      </w:r>
+                      <w:proofErr w:type="gramEnd"/>
+                      <w:r>
+                        <w:t xml:space="preserve">str, </w:t>
+                      </w:r>
+                      <w:proofErr w:type="spellStart"/>
+                      <w:r>
+                        <w:t>dict</w:t>
+                      </w:r>
+                      <w:proofErr w:type="spellEnd"/>
+                      <w:r>
+                        <w:t xml:space="preserve">{str, int }} </w:t>
+                      </w:r>
+                      <w:proofErr w:type="spellStart"/>
+                      <w:r>
+                        <w:t>self.actions</w:t>
+                      </w:r>
+                      <w:proofErr w:type="spellEnd"/>
+                    </w:p>
+                    <w:p>
+                      <w:r>
+                        <w:t>str self.name</w:t>
+                      </w:r>
+                    </w:p>
+                    <w:p/>
+                    <w:p>
+                      <w:r>
+                        <w:t>void __</w:t>
+                      </w:r>
+                      <w:proofErr w:type="spellStart"/>
+                      <w:r>
+                        <w:t>init</w:t>
+                      </w:r>
+                      <w:proofErr w:type="spellEnd"/>
+                      <w:r>
+                        <w:t>_</w:t>
+                      </w:r>
+                      <w:proofErr w:type="gramStart"/>
+                      <w:r>
+                        <w:t>_(</w:t>
+                      </w:r>
+                      <w:proofErr w:type="gramEnd"/>
+                      <w:r>
+                        <w:t>self, verbose, actions, goals, name)</w:t>
+                      </w:r>
+                    </w:p>
+                    <w:p>
+                      <w:r>
+                        <w:t xml:space="preserve">void </w:t>
+                      </w:r>
+                      <w:proofErr w:type="spellStart"/>
+                      <w:r>
+                        <w:t>apply_</w:t>
+                      </w:r>
+                      <w:proofErr w:type="gramStart"/>
+                      <w:r>
+                        <w:t>action</w:t>
+                      </w:r>
+                      <w:proofErr w:type="spellEnd"/>
+                      <w:r>
+                        <w:t>(</w:t>
+                      </w:r>
+                      <w:proofErr w:type="gramEnd"/>
+                      <w:r>
+                        <w:t>self, action)</w:t>
+                      </w:r>
+                    </w:p>
+                    <w:p>
+                      <w:r>
+                        <w:t xml:space="preserve">int </w:t>
+                      </w:r>
+                      <w:proofErr w:type="spellStart"/>
+                      <w:r>
+                        <w:t>action_</w:t>
+                      </w:r>
+                      <w:proofErr w:type="gramStart"/>
+                      <w:r>
+                        <w:t>utility</w:t>
+                      </w:r>
+                      <w:proofErr w:type="spellEnd"/>
+                      <w:r>
+                        <w:t>(</w:t>
+                      </w:r>
+                      <w:proofErr w:type="gramEnd"/>
+                      <w:r>
+                        <w:t>self, action, goal)</w:t>
+                      </w:r>
+                    </w:p>
+                    <w:p>
+                      <w:r>
+                        <w:t xml:space="preserve">int </w:t>
+                      </w:r>
+                      <w:proofErr w:type="spellStart"/>
+                      <w:r>
+                        <w:t>action_side_</w:t>
+                      </w:r>
+                      <w:proofErr w:type="gramStart"/>
+                      <w:r>
+                        <w:t>effects</w:t>
+                      </w:r>
+                      <w:proofErr w:type="spellEnd"/>
+                      <w:r>
+                        <w:t>(</w:t>
+                      </w:r>
+                      <w:proofErr w:type="gramEnd"/>
+                      <w:r>
+                        <w:t>self, action, goal)</w:t>
+                      </w:r>
+                    </w:p>
+                    <w:p>
+                      <w:r>
+                        <w:t xml:space="preserve">str </w:t>
+                      </w:r>
+                      <w:proofErr w:type="spellStart"/>
+                      <w:r>
+                        <w:t>choose_action</w:t>
+                      </w:r>
+                      <w:proofErr w:type="spellEnd"/>
+                      <w:r>
+                        <w:t>(self)</w:t>
+                      </w:r>
+                    </w:p>
+                    <w:p>
+                      <w:r>
+                        <w:t xml:space="preserve">void </w:t>
+                      </w:r>
+                      <w:proofErr w:type="spellStart"/>
+                      <w:r>
+                        <w:t>play_until_all_goals_zero</w:t>
+                      </w:r>
+                      <w:proofErr w:type="spellEnd"/>
+                      <w:r>
+                        <w:t>(self)</w:t>
+                      </w:r>
+                    </w:p>
+                  </w:txbxContent>
+                </v:textbox>
+                <w10:wrap type="square"/>
+              </v:shape>
             </w:pict>
           </mc:Fallback>
         </mc:AlternateContent>
-      </w:r>
-      <w:r>
-        <w:rPr>
-          <w:noProof/>
-        </w:rPr>
-        <w:drawing>
-          <wp:anchor distT="0" distB="0" distL="114300" distR="114300" simplePos="0" relativeHeight="251659264" behindDoc="0" locked="0" layoutInCell="1" allowOverlap="1" wp14:anchorId="27806AC9" wp14:editId="667479DC">
-            <wp:simplePos x="0" y="0"/>
-            <wp:positionH relativeFrom="column">
-              <wp:posOffset>461645</wp:posOffset>
-            </wp:positionH>
-            <wp:positionV relativeFrom="paragraph">
-              <wp:posOffset>0</wp:posOffset>
-            </wp:positionV>
-            <wp:extent cx="4552315" cy="2909570"/>
-            <wp:effectExtent l="0" t="0" r="635" b="5080"/>
-            <wp:wrapTight wrapText="bothSides">
-              <wp:wrapPolygon edited="0">
-                <wp:start x="0" y="0"/>
-                <wp:lineTo x="0" y="21496"/>
-                <wp:lineTo x="21513" y="21496"/>
-                <wp:lineTo x="21513" y="0"/>
-                <wp:lineTo x="0" y="0"/>
-              </wp:wrapPolygon>
-            </wp:wrapTight>
-            <wp:docPr id="6" name="Picture 6"/>
-            <wp:cNvGraphicFramePr>
-              <a:graphicFrameLocks xmlns:a="http://schemas.openxmlformats.org/drawingml/2006/main" noChangeAspect="1"/>
-            </wp:cNvGraphicFramePr>
-            <a:graphic xmlns:a="http://schemas.openxmlformats.org/drawingml/2006/main">
-              <a:graphicData uri="http://schemas.openxmlformats.org/drawingml/2006/picture">
-                <pic:pic xmlns:pic="http://schemas.openxmlformats.org/drawingml/2006/picture">
-                  <pic:nvPicPr>
-                    <pic:cNvPr id="1" name=""/>
-                    <pic:cNvPicPr/>
-                  </pic:nvPicPr>
-                  <pic:blipFill>
-                    <a:blip r:embed="rId11"/>
-                    <a:stretch>
-                      <a:fillRect/>
-                    </a:stretch>
-                  </pic:blipFill>
-                  <pic:spPr>
-                    <a:xfrm>
-                      <a:off x="0" y="0"/>
-                      <a:ext cx="4552315" cy="2909570"/>
-                    </a:xfrm>
-                    <a:prstGeom prst="rect">
-                      <a:avLst/>
-                    </a:prstGeom>
-                  </pic:spPr>
-                </pic:pic>
-              </a:graphicData>
-            </a:graphic>
-            <wp14:sizeRelH relativeFrom="margin">
-              <wp14:pctWidth>0</wp14:pctWidth>
-            </wp14:sizeRelH>
-            <wp14:sizeRelV relativeFrom="margin">
-              <wp14:pctHeight>0</wp14:pctHeight>
-            </wp14:sizeRelV>
-          </wp:anchor>
-        </w:drawing>
-      </w:r>
-      <w:r>
-        <w:br w:type="page"/>
-      </w:r>
-    </w:p>
-    <w:p>
-      <w:pPr>
-        <w:pStyle w:val="Heading1"/>
-      </w:pPr>
-      <w:r>
-        <w:rPr>
-          <w:noProof/>
-        </w:rPr>
-        <w:lastRenderedPageBreak/>
-        <w:drawing>
-          <wp:anchor distT="0" distB="0" distL="114300" distR="114300" simplePos="0" relativeHeight="251684864" behindDoc="0" locked="0" layoutInCell="1" allowOverlap="1" wp14:anchorId="420F08C1" wp14:editId="4AF55597">
-            <wp:simplePos x="0" y="0"/>
-            <wp:positionH relativeFrom="column">
-              <wp:posOffset>3568065</wp:posOffset>
-            </wp:positionH>
-            <wp:positionV relativeFrom="paragraph">
-              <wp:posOffset>6815455</wp:posOffset>
-            </wp:positionV>
-            <wp:extent cx="2543175" cy="1438275"/>
-            <wp:effectExtent l="0" t="0" r="9525" b="9525"/>
-            <wp:wrapTight wrapText="bothSides">
-              <wp:wrapPolygon edited="0">
-                <wp:start x="0" y="0"/>
-                <wp:lineTo x="0" y="21457"/>
-                <wp:lineTo x="21519" y="21457"/>
-                <wp:lineTo x="21519" y="0"/>
-                <wp:lineTo x="0" y="0"/>
-              </wp:wrapPolygon>
-            </wp:wrapTight>
-            <wp:docPr id="20" name="Picture 20"/>
-            <wp:cNvGraphicFramePr>
-              <a:graphicFrameLocks xmlns:a="http://schemas.openxmlformats.org/drawingml/2006/main" noChangeAspect="1"/>
-            </wp:cNvGraphicFramePr>
-            <a:graphic xmlns:a="http://schemas.openxmlformats.org/drawingml/2006/main">
-              <a:graphicData uri="http://schemas.openxmlformats.org/drawingml/2006/picture">
-                <pic:pic xmlns:pic="http://schemas.openxmlformats.org/drawingml/2006/picture">
-                  <pic:nvPicPr>
-                    <pic:cNvPr id="1" name=""/>
-                    <pic:cNvPicPr/>
-                  </pic:nvPicPr>
-                  <pic:blipFill>
-                    <a:blip r:embed="rId12"/>
-                    <a:stretch>
-                      <a:fillRect/>
-                    </a:stretch>
-                  </pic:blipFill>
-                  <pic:spPr>
-                    <a:xfrm>
-                      <a:off x="0" y="0"/>
-                      <a:ext cx="2543175" cy="1438275"/>
-                    </a:xfrm>
-                    <a:prstGeom prst="rect">
-                      <a:avLst/>
-                    </a:prstGeom>
-                  </pic:spPr>
-                </pic:pic>
-              </a:graphicData>
-            </a:graphic>
-          </wp:anchor>
-        </w:drawing>
-      </w:r>
-      <w:r>
-        <w:rPr>
-          <w:noProof/>
-        </w:rPr>
-        <w:drawing>
-          <wp:anchor distT="0" distB="0" distL="114300" distR="114300" simplePos="0" relativeHeight="251682816" behindDoc="0" locked="0" layoutInCell="1" allowOverlap="1" wp14:anchorId="6B1F9114" wp14:editId="7E0F97DF">
-            <wp:simplePos x="0" y="0"/>
-            <wp:positionH relativeFrom="column">
-              <wp:posOffset>0</wp:posOffset>
-            </wp:positionH>
-            <wp:positionV relativeFrom="paragraph">
-              <wp:posOffset>275286</wp:posOffset>
-            </wp:positionV>
-            <wp:extent cx="5731510" cy="7153910"/>
-            <wp:effectExtent l="0" t="0" r="2540" b="8890"/>
-            <wp:wrapTight wrapText="bothSides">
-              <wp:wrapPolygon edited="0">
-                <wp:start x="0" y="0"/>
-                <wp:lineTo x="0" y="21569"/>
-                <wp:lineTo x="21538" y="21569"/>
-                <wp:lineTo x="21538" y="0"/>
-                <wp:lineTo x="0" y="0"/>
-              </wp:wrapPolygon>
-            </wp:wrapTight>
-            <wp:docPr id="19" name="Picture 19"/>
-            <wp:cNvGraphicFramePr>
-              <a:graphicFrameLocks xmlns:a="http://schemas.openxmlformats.org/drawingml/2006/main" noChangeAspect="1"/>
-            </wp:cNvGraphicFramePr>
-            <a:graphic xmlns:a="http://schemas.openxmlformats.org/drawingml/2006/main">
-              <a:graphicData uri="http://schemas.openxmlformats.org/drawingml/2006/picture">
-                <pic:pic xmlns:pic="http://schemas.openxmlformats.org/drawingml/2006/picture">
-                  <pic:nvPicPr>
-                    <pic:cNvPr id="1" name=""/>
-                    <pic:cNvPicPr/>
-                  </pic:nvPicPr>
-                  <pic:blipFill>
-                    <a:blip r:embed="rId13"/>
-                    <a:stretch>
-                      <a:fillRect/>
-                    </a:stretch>
-                  </pic:blipFill>
-                  <pic:spPr>
-                    <a:xfrm>
-                      <a:off x="0" y="0"/>
-                      <a:ext cx="5731510" cy="7153910"/>
-                    </a:xfrm>
-                    <a:prstGeom prst="rect">
-                      <a:avLst/>
-                    </a:prstGeom>
-                  </pic:spPr>
-                </pic:pic>
-              </a:graphicData>
-            </a:graphic>
-          </wp:anchor>
-        </w:drawing>
-      </w:r>
-      <w:r>
-        <w:t>OOP Code Screenshot</w:t>
       </w:r>
     </w:p>
     <w:p>
@@ -1625,109 +1446,162 @@
         <mc:AlternateContent>
           <mc:Choice Requires="wps">
             <w:drawing>
-              <wp:anchor distT="0" distB="0" distL="114300" distR="114300" simplePos="0" relativeHeight="251686912" behindDoc="1" locked="0" layoutInCell="1" allowOverlap="1" wp14:anchorId="20F16D9F" wp14:editId="37423163">
+              <wp:anchor distT="45720" distB="45720" distL="114300" distR="114300" simplePos="0" relativeHeight="251682816" behindDoc="0" locked="0" layoutInCell="1" allowOverlap="1" wp14:anchorId="4BE511A2" wp14:editId="026BBAA7">
                 <wp:simplePos x="0" y="0"/>
                 <wp:positionH relativeFrom="column">
-                  <wp:posOffset>0</wp:posOffset>
+                  <wp:posOffset>-104775</wp:posOffset>
                 </wp:positionH>
                 <wp:positionV relativeFrom="paragraph">
-                  <wp:posOffset>7213600</wp:posOffset>
+                  <wp:posOffset>224155</wp:posOffset>
                 </wp:positionV>
-                <wp:extent cx="2369185" cy="635"/>
-                <wp:effectExtent l="0" t="0" r="0" b="0"/>
-                <wp:wrapTight wrapText="bothSides">
-                  <wp:wrapPolygon edited="0">
-                    <wp:start x="0" y="0"/>
-                    <wp:lineTo x="0" y="20282"/>
-                    <wp:lineTo x="21363" y="20282"/>
-                    <wp:lineTo x="21363" y="0"/>
-                    <wp:lineTo x="0" y="0"/>
-                  </wp:wrapPolygon>
-                </wp:wrapTight>
-                <wp:docPr id="21" name="Text Box 21"/>
-                <wp:cNvGraphicFramePr/>
+                <wp:extent cx="2571750" cy="1404620"/>
+                <wp:effectExtent l="0" t="0" r="19050" b="24130"/>
+                <wp:wrapSquare wrapText="bothSides"/>
+                <wp:docPr id="217" name="Text Box 2"/>
+                <wp:cNvGraphicFramePr>
+                  <a:graphicFrameLocks xmlns:a="http://schemas.openxmlformats.org/drawingml/2006/main"/>
+                </wp:cNvGraphicFramePr>
                 <a:graphic xmlns:a="http://schemas.openxmlformats.org/drawingml/2006/main">
                   <a:graphicData uri="http://schemas.microsoft.com/office/word/2010/wordprocessingShape">
                     <wps:wsp>
-                      <wps:cNvSpPr txBox="1"/>
-                      <wps:spPr>
+                      <wps:cNvSpPr txBox="1">
+                        <a:spLocks noChangeArrowheads="1"/>
+                      </wps:cNvSpPr>
+                      <wps:spPr bwMode="auto">
                         <a:xfrm>
                           <a:off x="0" y="0"/>
-                          <a:ext cx="2369185" cy="635"/>
+                          <a:ext cx="2571750" cy="1404620"/>
                         </a:xfrm>
                         <a:prstGeom prst="rect">
                           <a:avLst/>
                         </a:prstGeom>
                         <a:solidFill>
-                          <a:prstClr val="white"/>
+                          <a:srgbClr val="FFFFFF"/>
                         </a:solidFill>
-                        <a:ln>
-                          <a:noFill/>
+                        <a:ln w="9525">
+                          <a:solidFill>
+                            <a:srgbClr val="000000"/>
+                          </a:solidFill>
+                          <a:miter lim="800000"/>
+                          <a:headEnd/>
+                          <a:tailEnd/>
                         </a:ln>
                       </wps:spPr>
                       <wps:txbx>
                         <w:txbxContent>
                           <w:p>
                             <w:pPr>
-                              <w:pStyle w:val="Caption"/>
-                              <w:rPr>
-                                <w:noProof/>
-                              </w:rPr>
+                              <w:pBdr>
+                                <w:bottom w:val="single" w:sz="6" w:space="1" w:color="auto"/>
+                              </w:pBdr>
                             </w:pPr>
                             <w:r>
-                              <w:t xml:space="preserve">Figure 5: The code that ended up in the </w:t>
-                            </w:r>
-                            <w:r>
-                              <w:rPr>
-                                <w:i w:val="0"/>
-                              </w:rPr>
                               <w:t>Game</w:t>
                             </w:r>
-                            <w:r>
-                              <w:t xml:space="preserve"> class, with the declaration of the </w:t>
-                            </w:r>
-                            <w:r>
-                              <w:rPr>
-                                <w:i w:val="0"/>
-                              </w:rPr>
-                              <w:t xml:space="preserve">AI </w:t>
-                            </w:r>
-                            <w:r>
-                              <w:t>class at the bottom</w:t>
-                            </w:r>
-                            <w:r>
-                              <w:t xml:space="preserve">; any code not in </w:t>
-                            </w:r>
-                            <w:r>
-                              <w:rPr>
-                                <w:i w:val="0"/>
-                              </w:rPr>
-                              <w:t>Game</w:t>
-                            </w:r>
-                            <w:r>
-                              <w:t xml:space="preserve"> was placed in </w:t>
-                            </w:r>
-                            <w:r>
-                              <w:rPr>
-                                <w:i w:val="0"/>
-                              </w:rPr>
-                              <w:t>AI</w:t>
-                            </w:r>
-                            <w:r>
-                              <w:t xml:space="preserve">, and all code was tweaked as appropriate for object-oriented </w:t>
-                            </w:r>
-                            <w:r>
-                              <w:t>requirements.</w:t>
-                            </w:r>
-                            <w:bookmarkStart w:id="0" w:name="_GoBack"/>
-                            <w:bookmarkEnd w:id="0"/>
+                          </w:p>
+                          <w:p>
+                            <w:r>
+                              <w:t xml:space="preserve">bool </w:t>
+                            </w:r>
+                            <w:proofErr w:type="spellStart"/>
+                            <w:proofErr w:type="gramStart"/>
+                            <w:r>
+                              <w:t>self.VERBOSE</w:t>
+                            </w:r>
+                            <w:proofErr w:type="spellEnd"/>
+                            <w:proofErr w:type="gramEnd"/>
+                          </w:p>
+                          <w:p>
+                            <w:proofErr w:type="spellStart"/>
+                            <w:proofErr w:type="gramStart"/>
+                            <w:r>
+                              <w:t>dict</w:t>
+                            </w:r>
+                            <w:proofErr w:type="spellEnd"/>
+                            <w:r>
+                              <w:t>{</w:t>
+                            </w:r>
+                            <w:proofErr w:type="gramEnd"/>
+                            <w:r>
+                              <w:t xml:space="preserve">str, int} </w:t>
+                            </w:r>
+                            <w:proofErr w:type="spellStart"/>
+                            <w:r>
+                              <w:t>self.goals</w:t>
+                            </w:r>
+                            <w:proofErr w:type="spellEnd"/>
+                          </w:p>
+                          <w:p>
+                            <w:proofErr w:type="spellStart"/>
+                            <w:proofErr w:type="gramStart"/>
+                            <w:r>
+                              <w:t>dict</w:t>
+                            </w:r>
+                            <w:proofErr w:type="spellEnd"/>
+                            <w:r>
+                              <w:t>{</w:t>
+                            </w:r>
+                            <w:proofErr w:type="gramEnd"/>
+                            <w:r>
+                              <w:t xml:space="preserve">str, </w:t>
+                            </w:r>
+                            <w:proofErr w:type="spellStart"/>
+                            <w:r>
+                              <w:t>dict</w:t>
+                            </w:r>
+                            <w:proofErr w:type="spellEnd"/>
+                            <w:r>
+                              <w:t xml:space="preserve">{str, int }} </w:t>
+                            </w:r>
+                            <w:proofErr w:type="spellStart"/>
+                            <w:r>
+                              <w:t>self.actions</w:t>
+                            </w:r>
+                            <w:proofErr w:type="spellEnd"/>
+                          </w:p>
+                          <w:p/>
+                          <w:p>
+                            <w:r>
+                              <w:t>void __</w:t>
+                            </w:r>
+                            <w:proofErr w:type="spellStart"/>
+                            <w:r>
+                              <w:t>init</w:t>
+                            </w:r>
+                            <w:proofErr w:type="spellEnd"/>
+                            <w:r>
+                              <w:t>__(self)</w:t>
+                            </w:r>
+                          </w:p>
+                          <w:p>
+                            <w:r>
+                              <w:t xml:space="preserve">void </w:t>
+                            </w:r>
+                            <w:proofErr w:type="spellStart"/>
+                            <w:r>
+                              <w:t>print_</w:t>
+                            </w:r>
+                            <w:proofErr w:type="gramStart"/>
+                            <w:r>
+                              <w:t>actions</w:t>
+                            </w:r>
+                            <w:proofErr w:type="spellEnd"/>
+                            <w:r>
+                              <w:t>(</w:t>
+                            </w:r>
+                            <w:proofErr w:type="gramEnd"/>
+                            <w:r>
+                              <w:t>self, actions)</w:t>
+                            </w:r>
+                          </w:p>
+                          <w:p>
+                            <w:r>
+                              <w:t>void main(self)</w:t>
+                            </w:r>
                           </w:p>
                         </w:txbxContent>
                       </wps:txbx>
-                      <wps:bodyPr rot="0" spcFirstLastPara="0" vertOverflow="overflow" horzOverflow="overflow" vert="horz" wrap="square" lIns="0" tIns="0" rIns="0" bIns="0" numCol="1" spcCol="0" rtlCol="0" fromWordArt="0" anchor="t" anchorCtr="0" forceAA="0" compatLnSpc="1">
-                        <a:prstTxWarp prst="textNoShape">
-                          <a:avLst/>
-                        </a:prstTxWarp>
+                      <wps:bodyPr rot="0" vert="horz" wrap="square" lIns="91440" tIns="45720" rIns="91440" bIns="45720" anchor="t" anchorCtr="0">
                         <a:spAutoFit/>
                       </wps:bodyPr>
                     </wps:wsp>
@@ -1736,226 +1610,130 @@
                 <wp14:sizeRelH relativeFrom="margin">
                   <wp14:pctWidth>0</wp14:pctWidth>
                 </wp14:sizeRelH>
-              </wp:anchor>
-            </w:drawing>
-          </mc:Choice>
-          <mc:Fallback>
-            <w:pict>
-              <v:shape w14:anchorId="20F16D9F" id="Text Box 21" o:spid="_x0000_s1030" type="#_x0000_t202" style="position:absolute;left:0;text-align:left;margin-left:0;margin-top:568pt;width:186.55pt;height:.05pt;z-index:-251629568;visibility:visible;mso-wrap-style:square;mso-width-percent:0;mso-wrap-distance-left:9pt;mso-wrap-distance-top:0;mso-wrap-distance-right:9pt;mso-wrap-distance-bottom:0;mso-position-horizontal:absolute;mso-position-horizontal-relative:text;mso-position-vertical:absolute;mso-position-vertical-relative:text;mso-width-percent:0;mso-width-relative:margin;v-text-anchor:top" o:gfxdata="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" stroked="f">
-                <v:textbox style="mso-fit-shape-to-text:t" inset="0,0,0,0">
-                  <w:txbxContent>
-                    <w:p>
-                      <w:pPr>
-                        <w:pStyle w:val="Caption"/>
-                        <w:rPr>
-                          <w:noProof/>
-                        </w:rPr>
-                      </w:pPr>
-                      <w:r>
-                        <w:t xml:space="preserve">Figure 5: The code that ended up in the </w:t>
-                      </w:r>
-                      <w:r>
-                        <w:rPr>
-                          <w:i w:val="0"/>
-                        </w:rPr>
-                        <w:t>Game</w:t>
-                      </w:r>
-                      <w:r>
-                        <w:t xml:space="preserve"> class, with the declaration of the </w:t>
-                      </w:r>
-                      <w:r>
-                        <w:rPr>
-                          <w:i w:val="0"/>
-                        </w:rPr>
-                        <w:t xml:space="preserve">AI </w:t>
-                      </w:r>
-                      <w:r>
-                        <w:t>class at the bottom</w:t>
-                      </w:r>
-                      <w:r>
-                        <w:t xml:space="preserve">; any code not in </w:t>
-                      </w:r>
-                      <w:r>
-                        <w:rPr>
-                          <w:i w:val="0"/>
-                        </w:rPr>
-                        <w:t>Game</w:t>
-                      </w:r>
-                      <w:r>
-                        <w:t xml:space="preserve"> was placed in </w:t>
-                      </w:r>
-                      <w:r>
-                        <w:rPr>
-                          <w:i w:val="0"/>
-                        </w:rPr>
-                        <w:t>AI</w:t>
-                      </w:r>
-                      <w:r>
-                        <w:t xml:space="preserve">, and all code was tweaked as appropriate for object-oriented </w:t>
-                      </w:r>
-                      <w:r>
-                        <w:t>requirements.</w:t>
-                      </w:r>
-                      <w:bookmarkStart w:id="1" w:name="_GoBack"/>
-                      <w:bookmarkEnd w:id="1"/>
-                    </w:p>
-                  </w:txbxContent>
-                </v:textbox>
-                <w10:wrap type="tight"/>
-              </v:shape>
-            </w:pict>
-          </mc:Fallback>
-        </mc:AlternateContent>
-      </w:r>
-    </w:p>
-    <w:p/>
-    <w:p/>
-    <w:p/>
-    <w:p>
-      <w:r>
-        <w:rPr>
-          <w:noProof/>
-        </w:rPr>
-        <mc:AlternateContent>
-          <mc:Choice Requires="wps">
-            <w:drawing>
-              <wp:anchor distT="0" distB="0" distL="114300" distR="114300" simplePos="0" relativeHeight="251688960" behindDoc="1" locked="0" layoutInCell="1" allowOverlap="1" wp14:anchorId="2E5FE256" wp14:editId="7E0FE432">
-                <wp:simplePos x="0" y="0"/>
-                <wp:positionH relativeFrom="column">
-                  <wp:posOffset>3569335</wp:posOffset>
-                </wp:positionH>
-                <wp:positionV relativeFrom="paragraph">
-                  <wp:posOffset>75565</wp:posOffset>
-                </wp:positionV>
-                <wp:extent cx="2543175" cy="413385"/>
-                <wp:effectExtent l="0" t="0" r="9525" b="5715"/>
-                <wp:wrapTight wrapText="bothSides">
-                  <wp:wrapPolygon edited="0">
-                    <wp:start x="0" y="0"/>
-                    <wp:lineTo x="0" y="20903"/>
-                    <wp:lineTo x="21519" y="20903"/>
-                    <wp:lineTo x="21519" y="0"/>
-                    <wp:lineTo x="0" y="0"/>
-                  </wp:wrapPolygon>
-                </wp:wrapTight>
-                <wp:docPr id="22" name="Text Box 22"/>
-                <wp:cNvGraphicFramePr/>
-                <a:graphic xmlns:a="http://schemas.openxmlformats.org/drawingml/2006/main">
-                  <a:graphicData uri="http://schemas.microsoft.com/office/word/2010/wordprocessingShape">
-                    <wps:wsp>
-                      <wps:cNvSpPr txBox="1"/>
-                      <wps:spPr>
-                        <a:xfrm>
-                          <a:off x="0" y="0"/>
-                          <a:ext cx="2543175" cy="413385"/>
-                        </a:xfrm>
-                        <a:prstGeom prst="rect">
-                          <a:avLst/>
-                        </a:prstGeom>
-                        <a:solidFill>
-                          <a:prstClr val="white"/>
-                        </a:solidFill>
-                        <a:ln>
-                          <a:noFill/>
-                        </a:ln>
-                      </wps:spPr>
-                      <wps:txbx>
-                        <w:txbxContent>
-                          <w:p>
-                            <w:pPr>
-                              <w:pStyle w:val="Caption"/>
-                              <w:rPr>
-                                <w:i w:val="0"/>
-                                <w:noProof/>
-                              </w:rPr>
-                            </w:pPr>
-                            <w:r>
-                              <w:t xml:space="preserve">Figure 6: The creation of the </w:t>
-                            </w:r>
-                            <w:r>
-                              <w:rPr>
-                                <w:i w:val="0"/>
-                              </w:rPr>
-                              <w:t xml:space="preserve">Game </w:t>
-                            </w:r>
-                            <w:r>
-                              <w:t xml:space="preserve">class outside all the classes, and the calling of its method </w:t>
-                            </w:r>
-                            <w:proofErr w:type="gramStart"/>
-                            <w:r>
-                              <w:rPr>
-                                <w:i w:val="0"/>
-                              </w:rPr>
-                              <w:t>main(</w:t>
-                            </w:r>
-                            <w:proofErr w:type="gramEnd"/>
-                            <w:r>
-                              <w:rPr>
-                                <w:i w:val="0"/>
-                              </w:rPr>
-                              <w:t>) to run the program.</w:t>
-                            </w:r>
-                          </w:p>
-                        </w:txbxContent>
-                      </wps:txbx>
-                      <wps:bodyPr rot="0" spcFirstLastPara="0" vertOverflow="overflow" horzOverflow="overflow" vert="horz" wrap="square" lIns="0" tIns="0" rIns="0" bIns="0" numCol="1" spcCol="0" rtlCol="0" fromWordArt="0" anchor="t" anchorCtr="0" forceAA="0" compatLnSpc="1">
-                        <a:prstTxWarp prst="textNoShape">
-                          <a:avLst/>
-                        </a:prstTxWarp>
-                        <a:noAutofit/>
-                      </wps:bodyPr>
-                    </wps:wsp>
-                  </a:graphicData>
-                </a:graphic>
                 <wp14:sizeRelV relativeFrom="margin">
-                  <wp14:pctHeight>0</wp14:pctHeight>
+                  <wp14:pctHeight>20000</wp14:pctHeight>
                 </wp14:sizeRelV>
               </wp:anchor>
             </w:drawing>
           </mc:Choice>
           <mc:Fallback>
             <w:pict>
-              <v:shape w14:anchorId="2E5FE256" id="Text Box 22" o:spid="_x0000_s1031" type="#_x0000_t202" style="position:absolute;left:0;text-align:left;margin-left:281.05pt;margin-top:5.95pt;width:200.25pt;height:32.55pt;z-index:-251627520;visibility:visible;mso-wrap-style:square;mso-height-percent:0;mso-wrap-distance-left:9pt;mso-wrap-distance-top:0;mso-wrap-distance-right:9pt;mso-wrap-distance-bottom:0;mso-position-horizontal:absolute;mso-position-horizontal-relative:text;mso-position-vertical:absolute;mso-position-vertical-relative:text;mso-height-percent:0;mso-height-relative:margin;v-text-anchor:top" o:gfxdata="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" stroked="f">
-                <v:textbox inset="0,0,0,0">
+              <v:shape w14:anchorId="4BE511A2" id="_x0000_s1031" type="#_x0000_t202" style="position:absolute;left:0;text-align:left;margin-left:-8.25pt;margin-top:17.65pt;width:202.5pt;height:110.6pt;z-index:251682816;visibility:visible;mso-wrap-style:square;mso-width-percent:0;mso-height-percent:200;mso-wrap-distance-left:9pt;mso-wrap-distance-top:3.6pt;mso-wrap-distance-right:9pt;mso-wrap-distance-bottom:3.6pt;mso-position-horizontal:absolute;mso-position-horizontal-relative:text;mso-position-vertical:absolute;mso-position-vertical-relative:text;mso-width-percent:0;mso-height-percent:200;mso-width-relative:margin;mso-height-relative:margin;v-text-anchor:top" o:gfxdata="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">
+                <v:textbox style="mso-fit-shape-to-text:t">
                   <w:txbxContent>
                     <w:p>
                       <w:pPr>
-                        <w:pStyle w:val="Caption"/>
-                        <w:rPr>
-                          <w:i w:val="0"/>
-                          <w:noProof/>
-                        </w:rPr>
+                        <w:pBdr>
+                          <w:bottom w:val="single" w:sz="6" w:space="1" w:color="auto"/>
+                        </w:pBdr>
                       </w:pPr>
                       <w:r>
-                        <w:t xml:space="preserve">Figure 6: The creation of the </w:t>
-                      </w:r>
-                      <w:r>
-                        <w:rPr>
-                          <w:i w:val="0"/>
-                        </w:rPr>
-                        <w:t xml:space="preserve">Game </w:t>
-                      </w:r>
-                      <w:r>
-                        <w:t xml:space="preserve">class outside all the classes, and the calling of its method </w:t>
-                      </w:r>
+                        <w:t>Game</w:t>
+                      </w:r>
+                    </w:p>
+                    <w:p>
+                      <w:r>
+                        <w:t xml:space="preserve">bool </w:t>
+                      </w:r>
+                      <w:proofErr w:type="spellStart"/>
                       <w:proofErr w:type="gramStart"/>
                       <w:r>
-                        <w:rPr>
-                          <w:i w:val="0"/>
-                        </w:rPr>
-                        <w:t>main(</w:t>
-                      </w:r>
+                        <w:t>self.VERBOSE</w:t>
+                      </w:r>
+                      <w:proofErr w:type="spellEnd"/>
                       <w:proofErr w:type="gramEnd"/>
-                      <w:r>
-                        <w:rPr>
-                          <w:i w:val="0"/>
-                        </w:rPr>
-                        <w:t>) to run the program.</w:t>
+                    </w:p>
+                    <w:p>
+                      <w:proofErr w:type="spellStart"/>
+                      <w:proofErr w:type="gramStart"/>
+                      <w:r>
+                        <w:t>dict</w:t>
+                      </w:r>
+                      <w:proofErr w:type="spellEnd"/>
+                      <w:r>
+                        <w:t>{</w:t>
+                      </w:r>
+                      <w:proofErr w:type="gramEnd"/>
+                      <w:r>
+                        <w:t xml:space="preserve">str, int} </w:t>
+                      </w:r>
+                      <w:proofErr w:type="spellStart"/>
+                      <w:r>
+                        <w:t>self.goals</w:t>
+                      </w:r>
+                      <w:proofErr w:type="spellEnd"/>
+                    </w:p>
+                    <w:p>
+                      <w:proofErr w:type="spellStart"/>
+                      <w:proofErr w:type="gramStart"/>
+                      <w:r>
+                        <w:t>dict</w:t>
+                      </w:r>
+                      <w:proofErr w:type="spellEnd"/>
+                      <w:r>
+                        <w:t>{</w:t>
+                      </w:r>
+                      <w:proofErr w:type="gramEnd"/>
+                      <w:r>
+                        <w:t xml:space="preserve">str, </w:t>
+                      </w:r>
+                      <w:proofErr w:type="spellStart"/>
+                      <w:r>
+                        <w:t>dict</w:t>
+                      </w:r>
+                      <w:proofErr w:type="spellEnd"/>
+                      <w:r>
+                        <w:t xml:space="preserve">{str, int }} </w:t>
+                      </w:r>
+                      <w:proofErr w:type="spellStart"/>
+                      <w:r>
+                        <w:t>self.actions</w:t>
+                      </w:r>
+                      <w:proofErr w:type="spellEnd"/>
+                    </w:p>
+                    <w:p/>
+                    <w:p>
+                      <w:r>
+                        <w:t>void __</w:t>
+                      </w:r>
+                      <w:proofErr w:type="spellStart"/>
+                      <w:r>
+                        <w:t>init</w:t>
+                      </w:r>
+                      <w:proofErr w:type="spellEnd"/>
+                      <w:r>
+                        <w:t>__(self)</w:t>
+                      </w:r>
+                    </w:p>
+                    <w:p>
+                      <w:r>
+                        <w:t xml:space="preserve">void </w:t>
+                      </w:r>
+                      <w:proofErr w:type="spellStart"/>
+                      <w:r>
+                        <w:t>print_</w:t>
+                      </w:r>
+                      <w:proofErr w:type="gramStart"/>
+                      <w:r>
+                        <w:t>actions</w:t>
+                      </w:r>
+                      <w:proofErr w:type="spellEnd"/>
+                      <w:r>
+                        <w:t>(</w:t>
+                      </w:r>
+                      <w:proofErr w:type="gramEnd"/>
+                      <w:r>
+                        <w:t>self, actions)</w:t>
+                      </w:r>
+                    </w:p>
+                    <w:p>
+                      <w:r>
+                        <w:t>void main(self)</w:t>
                       </w:r>
                     </w:p>
                   </w:txbxContent>
                 </v:textbox>
-                <w10:wrap type="tight"/>
+                <w10:wrap type="square"/>
               </v:shape>
             </w:pict>
           </mc:Fallback>
@@ -1968,6 +1746,8 @@
       <w:pPr>
         <w:pStyle w:val="Heading1"/>
       </w:pPr>
+      <w:bookmarkStart w:id="0" w:name="_GoBack"/>
+      <w:bookmarkEnd w:id="0"/>
       <w:r>
         <w:lastRenderedPageBreak/>
         <w:t xml:space="preserve">What </w:t>

</xml_diff>